<commit_message>
feat: complete task 3 lab 3
</commit_message>
<xml_diff>
--- a/Labfiles/Starter/DP-201.3/DP-201-Lab03_Ex02_Ta01.docx
+++ b/Labfiles/Starter/DP-201.3/DP-201-Lab03_Ex02_Ta01.docx
@@ -294,8 +294,8 @@
       <w:tblGrid>
         <w:gridCol w:w="3487"/>
         <w:gridCol w:w="3487"/>
-        <w:gridCol w:w="3487"/>
-        <w:gridCol w:w="3487"/>
+        <w:gridCol w:w="4078"/>
+        <w:gridCol w:w="2896"/>
       </w:tblGrid>
       <w:tr>
         <w:tc>
@@ -305,14 +305,10 @@
           </w:tcPr>
           <w:p>
             <w:pPr>
-              <w:pStyle w:val="ListParagraph"/>
-              <w:numPr>
-                <w:ilvl w:val="0"/>
-                <w:numId w:val="11"/>
-              </w:numPr>
               <w:tabs>
                 <w:tab w:val="left" w:pos="1710"/>
               </w:tabs>
+              <w:jc w:val="center"/>
               <w:rPr>
                 <w:rFonts w:ascii="Segoe UI" w:hAnsi="Segoe UI" w:cs="Segoe UI"/>
                 <w:b/>
@@ -323,7 +319,35 @@
                 <w:rFonts w:ascii="Segoe UI" w:hAnsi="Segoe UI" w:cs="Segoe UI"/>
                 <w:b/>
               </w:rPr>
-              <w:t>Connected bicycle streaming data</w:t>
+              <w:t>Connected B</w:t>
+            </w:r>
+            <w:r>
+              <w:rPr>
+                <w:rFonts w:ascii="Segoe UI" w:hAnsi="Segoe UI" w:cs="Segoe UI"/>
+                <w:b/>
+              </w:rPr>
+              <w:t>i</w:t>
+            </w:r>
+            <w:r>
+              <w:rPr>
+                <w:rFonts w:ascii="Segoe UI" w:hAnsi="Segoe UI" w:cs="Segoe UI"/>
+                <w:b/>
+              </w:rPr>
+              <w:t>c</w:t>
+            </w:r>
+            <w:r>
+              <w:rPr>
+                <w:rFonts w:ascii="Segoe UI" w:hAnsi="Segoe UI" w:cs="Segoe UI"/>
+                <w:b/>
+              </w:rPr>
+              <w:t>y</w:t>
+            </w:r>
+            <w:r>
+              <w:rPr>
+                <w:rFonts w:ascii="Segoe UI" w:hAnsi="Segoe UI" w:cs="Segoe UI"/>
+                <w:b/>
+              </w:rPr>
+              <w:t>cle</w:t>
             </w:r>
           </w:p>
         </w:tc>
@@ -367,7 +391,7 @@
         </w:tc>
         <w:tc>
           <w:tcPr>
-            <w:tcW w:w="3487" w:type="dxa"/>
+            <w:tcW w:w="4078" w:type="dxa"/>
           </w:tcPr>
           <w:p>
             <w:pPr>
@@ -385,7 +409,7 @@
         </w:tc>
         <w:tc>
           <w:tcPr>
-            <w:tcW w:w="3487" w:type="dxa"/>
+            <w:tcW w:w="2896" w:type="dxa"/>
           </w:tcPr>
           <w:p>
             <w:pPr>
@@ -398,6 +422,1404 @@
                 <w:rFonts w:ascii="Segoe UI" w:hAnsi="Segoe UI" w:cs="Segoe UI"/>
               </w:rPr>
               <w:t>Visualisation</w:t>
+            </w:r>
+          </w:p>
+        </w:tc>
+      </w:tr>
+      <w:tr>
+        <w:trPr>
+          <w:trHeight w:val="6073"/>
+        </w:trPr>
+        <w:tc>
+          <w:tcPr>
+            <w:tcW w:w="3487" w:type="dxa"/>
+            <w:tcBorders>
+              <w:right w:val="single" w:sz="4" w:space="0" w:color="E7E6E6" w:themeColor="background2"/>
+            </w:tcBorders>
+          </w:tcPr>
+          <w:p>
+            <w:pPr>
+              <w:rPr>
+                <w:rFonts w:ascii="Segoe UI" w:hAnsi="Segoe UI" w:cs="Segoe UI"/>
+              </w:rPr>
+            </w:pPr>
+          </w:p>
+          <w:p>
+            <w:pPr>
+              <w:rPr>
+                <w:rFonts w:ascii="Segoe UI" w:hAnsi="Segoe UI" w:cs="Segoe UI"/>
+              </w:rPr>
+            </w:pPr>
+          </w:p>
+          <w:p>
+            <w:pPr>
+              <w:rPr>
+                <w:rFonts w:ascii="Segoe UI" w:hAnsi="Segoe UI" w:cs="Segoe UI"/>
+              </w:rPr>
+            </w:pPr>
+          </w:p>
+          <w:p>
+            <w:pPr>
+              <w:rPr>
+                <w:rFonts w:ascii="Segoe UI" w:hAnsi="Segoe UI" w:cs="Segoe UI"/>
+              </w:rPr>
+            </w:pPr>
+          </w:p>
+          <w:p>
+            <w:pPr>
+              <w:rPr>
+                <w:rFonts w:ascii="Segoe UI" w:hAnsi="Segoe UI" w:cs="Segoe UI"/>
+              </w:rPr>
+            </w:pPr>
+          </w:p>
+          <w:p>
+            <w:pPr>
+              <w:rPr>
+                <w:rFonts w:ascii="Segoe UI" w:hAnsi="Segoe UI" w:cs="Segoe UI"/>
+              </w:rPr>
+            </w:pPr>
+          </w:p>
+          <w:p>
+            <w:pPr>
+              <w:rPr>
+                <w:rFonts w:ascii="Segoe UI" w:hAnsi="Segoe UI" w:cs="Segoe UI"/>
+              </w:rPr>
+            </w:pPr>
+          </w:p>
+          <w:p>
+            <w:pPr>
+              <w:rPr>
+                <w:rFonts w:ascii="Segoe UI" w:hAnsi="Segoe UI" w:cs="Segoe UI"/>
+              </w:rPr>
+            </w:pPr>
+            <w:r>
+              <w:rPr>
+                <w:noProof/>
+              </w:rPr>
+              <w:drawing>
+                <wp:anchor distT="0" distB="0" distL="114300" distR="114300" simplePos="0" relativeHeight="251664384" behindDoc="1" locked="0" layoutInCell="1" allowOverlap="1" wp14:anchorId="6A9C397C" wp14:editId="63F6401A">
+                  <wp:simplePos x="0" y="0"/>
+                  <wp:positionH relativeFrom="column">
+                    <wp:posOffset>240665</wp:posOffset>
+                  </wp:positionH>
+                  <wp:positionV relativeFrom="paragraph">
+                    <wp:posOffset>48895</wp:posOffset>
+                  </wp:positionV>
+                  <wp:extent cx="1031240" cy="1031240"/>
+                  <wp:effectExtent l="0" t="0" r="0" b="0"/>
+                  <wp:wrapTight wrapText="bothSides">
+                    <wp:wrapPolygon edited="0">
+                      <wp:start x="14365" y="0"/>
+                      <wp:lineTo x="6783" y="798"/>
+                      <wp:lineTo x="6384" y="3192"/>
+                      <wp:lineTo x="399" y="8778"/>
+                      <wp:lineTo x="399" y="12768"/>
+                      <wp:lineTo x="9975" y="12768"/>
+                      <wp:lineTo x="0" y="14764"/>
+                      <wp:lineTo x="0" y="21148"/>
+                      <wp:lineTo x="6783" y="21148"/>
+                      <wp:lineTo x="8379" y="21148"/>
+                      <wp:lineTo x="19951" y="19552"/>
+                      <wp:lineTo x="20749" y="18355"/>
+                      <wp:lineTo x="19951" y="16360"/>
+                      <wp:lineTo x="17158" y="12768"/>
+                      <wp:lineTo x="17557" y="11172"/>
+                      <wp:lineTo x="15562" y="7581"/>
+                      <wp:lineTo x="21148" y="6384"/>
+                      <wp:lineTo x="21148" y="0"/>
+                      <wp:lineTo x="14365" y="0"/>
+                    </wp:wrapPolygon>
+                  </wp:wrapTight>
+                  <wp:docPr id="6" name="Picture 6" descr="Azure IoT Hub - Visual Studio Marketplace"/>
+                  <wp:cNvGraphicFramePr>
+                    <a:graphicFrameLocks xmlns:a="http://schemas.openxmlformats.org/drawingml/2006/main" noChangeAspect="1"/>
+                  </wp:cNvGraphicFramePr>
+                  <a:graphic xmlns:a="http://schemas.openxmlformats.org/drawingml/2006/main">
+                    <a:graphicData uri="http://schemas.openxmlformats.org/drawingml/2006/picture">
+                      <pic:pic xmlns:pic="http://schemas.openxmlformats.org/drawingml/2006/picture">
+                        <pic:nvPicPr>
+                          <pic:cNvPr id="0" name="Picture 4" descr="Azure IoT Hub - Visual Studio Marketplace"/>
+                          <pic:cNvPicPr>
+                            <a:picLocks noChangeAspect="1" noChangeArrowheads="1"/>
+                          </pic:cNvPicPr>
+                        </pic:nvPicPr>
+                        <pic:blipFill>
+                          <a:blip r:embed="rId7" cstate="print">
+                            <a:extLst>
+                              <a:ext uri="{28A0092B-C50C-407E-A947-70E740481C1C}">
+                                <a14:useLocalDpi xmlns:a14="http://schemas.microsoft.com/office/drawing/2010/main" val="0"/>
+                              </a:ext>
+                            </a:extLst>
+                          </a:blip>
+                          <a:srcRect/>
+                          <a:stretch>
+                            <a:fillRect/>
+                          </a:stretch>
+                        </pic:blipFill>
+                        <pic:spPr bwMode="auto">
+                          <a:xfrm>
+                            <a:off x="0" y="0"/>
+                            <a:ext cx="1031240" cy="1031240"/>
+                          </a:xfrm>
+                          <a:prstGeom prst="rect">
+                            <a:avLst/>
+                          </a:prstGeom>
+                          <a:noFill/>
+                          <a:ln>
+                            <a:noFill/>
+                          </a:ln>
+                        </pic:spPr>
+                      </pic:pic>
+                    </a:graphicData>
+                  </a:graphic>
+                  <wp14:sizeRelH relativeFrom="margin">
+                    <wp14:pctWidth>0</wp14:pctWidth>
+                  </wp14:sizeRelH>
+                  <wp14:sizeRelV relativeFrom="margin">
+                    <wp14:pctHeight>0</wp14:pctHeight>
+                  </wp14:sizeRelV>
+                </wp:anchor>
+              </w:drawing>
+            </w:r>
+            <w:r>
+              <w:rPr>
+                <w:rFonts w:ascii="Segoe UI" w:hAnsi="Segoe UI" w:cs="Segoe UI"/>
+                <w:noProof/>
+              </w:rPr>
+              <mc:AlternateContent>
+                <mc:Choice Requires="wps">
+                  <w:drawing>
+                    <wp:anchor distT="0" distB="0" distL="114300" distR="114300" simplePos="0" relativeHeight="251665408" behindDoc="0" locked="0" layoutInCell="1" allowOverlap="1" wp14:anchorId="35F59BBC" wp14:editId="2A645357">
+                      <wp:simplePos x="0" y="0"/>
+                      <wp:positionH relativeFrom="column">
+                        <wp:posOffset>1345565</wp:posOffset>
+                      </wp:positionH>
+                      <wp:positionV relativeFrom="paragraph">
+                        <wp:posOffset>563246</wp:posOffset>
+                      </wp:positionV>
+                      <wp:extent cx="1287780" cy="45719"/>
+                      <wp:effectExtent l="0" t="38100" r="26670" b="88265"/>
+                      <wp:wrapNone/>
+                      <wp:docPr id="8" name="Straight Arrow Connector 8"/>
+                      <wp:cNvGraphicFramePr/>
+                      <a:graphic xmlns:a="http://schemas.openxmlformats.org/drawingml/2006/main">
+                        <a:graphicData uri="http://schemas.microsoft.com/office/word/2010/wordprocessingShape">
+                          <wps:wsp>
+                            <wps:cNvCnPr/>
+                            <wps:spPr>
+                              <a:xfrm>
+                                <a:off x="0" y="0"/>
+                                <a:ext cx="1287780" cy="45719"/>
+                              </a:xfrm>
+                              <a:prstGeom prst="straightConnector1">
+                                <a:avLst/>
+                              </a:prstGeom>
+                              <a:ln>
+                                <a:tailEnd type="triangle"/>
+                              </a:ln>
+                            </wps:spPr>
+                            <wps:style>
+                              <a:lnRef idx="1">
+                                <a:schemeClr val="accent1"/>
+                              </a:lnRef>
+                              <a:fillRef idx="0">
+                                <a:schemeClr val="accent1"/>
+                              </a:fillRef>
+                              <a:effectRef idx="0">
+                                <a:schemeClr val="accent1"/>
+                              </a:effectRef>
+                              <a:fontRef idx="minor">
+                                <a:schemeClr val="tx1"/>
+                              </a:fontRef>
+                            </wps:style>
+                            <wps:bodyPr/>
+                          </wps:wsp>
+                        </a:graphicData>
+                      </a:graphic>
+                      <wp14:sizeRelH relativeFrom="margin">
+                        <wp14:pctWidth>0</wp14:pctWidth>
+                      </wp14:sizeRelH>
+                      <wp14:sizeRelV relativeFrom="margin">
+                        <wp14:pctHeight>0</wp14:pctHeight>
+                      </wp14:sizeRelV>
+                    </wp:anchor>
+                  </w:drawing>
+                </mc:Choice>
+                <mc:Fallback>
+                  <w:pict>
+                    <v:shapetype w14:anchorId="1BFE5F03" id="_x0000_t32" coordsize="21600,21600" o:spt="32" o:oned="t" path="m,l21600,21600e" filled="f">
+                      <v:path arrowok="t" fillok="f" o:connecttype="none"/>
+                      <o:lock v:ext="edit" shapetype="t"/>
+                    </v:shapetype>
+                    <v:shape id="Straight Arrow Connector 8" o:spid="_x0000_s1026" type="#_x0000_t32" style="position:absolute;margin-left:105.95pt;margin-top:44.35pt;width:101.4pt;height:3.6pt;z-index:251665408;visibility:visible;mso-wrap-style:square;mso-width-percent:0;mso-height-percent:0;mso-wrap-distance-left:9pt;mso-wrap-distance-top:0;mso-wrap-distance-right:9pt;mso-wrap-distance-bottom:0;mso-position-horizontal:absolute;mso-position-horizontal-relative:text;mso-position-vertical:absolute;mso-position-vertical-relative:text;mso-width-percent:0;mso-height-percent:0;mso-width-relative:margin;mso-height-relative:margin" o:gfxdata="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" strokecolor="#4472c4 [3204]" strokeweight=".5pt">
+                      <v:stroke endarrow="block" joinstyle="miter"/>
+                    </v:shape>
+                  </w:pict>
+                </mc:Fallback>
+              </mc:AlternateContent>
+            </w:r>
+          </w:p>
+        </w:tc>
+        <w:tc>
+          <w:tcPr>
+            <w:tcW w:w="3487" w:type="dxa"/>
+            <w:tcBorders>
+              <w:left w:val="single" w:sz="4" w:space="0" w:color="E7E6E6" w:themeColor="background2"/>
+              <w:right w:val="single" w:sz="4" w:space="0" w:color="E7E6E6" w:themeColor="background2"/>
+            </w:tcBorders>
+          </w:tcPr>
+          <w:p>
+            <w:pPr>
+              <w:rPr>
+                <w:rFonts w:ascii="Segoe UI" w:hAnsi="Segoe UI" w:cs="Segoe UI"/>
+              </w:rPr>
+            </w:pPr>
+            <w:r>
+              <w:rPr>
+                <w:noProof/>
+              </w:rPr>
+              <w:drawing>
+                <wp:anchor distT="0" distB="0" distL="114300" distR="114300" simplePos="0" relativeHeight="251671552" behindDoc="0" locked="0" layoutInCell="1" allowOverlap="1" wp14:anchorId="65DDF47D" wp14:editId="5CA2E07B">
+                  <wp:simplePos x="0" y="0"/>
+                  <wp:positionH relativeFrom="column">
+                    <wp:posOffset>-541020</wp:posOffset>
+                  </wp:positionH>
+                  <wp:positionV relativeFrom="paragraph">
+                    <wp:posOffset>948726</wp:posOffset>
+                  </wp:positionV>
+                  <wp:extent cx="788717" cy="608965"/>
+                  <wp:effectExtent l="0" t="0" r="0" b="635"/>
+                  <wp:wrapNone/>
+                  <wp:docPr id="14" name="Picture 14" descr="Microsoft BI Tools: Azure Stream Analytics"/>
+                  <wp:cNvGraphicFramePr>
+                    <a:graphicFrameLocks xmlns:a="http://schemas.openxmlformats.org/drawingml/2006/main" noChangeAspect="1"/>
+                  </wp:cNvGraphicFramePr>
+                  <a:graphic xmlns:a="http://schemas.openxmlformats.org/drawingml/2006/main">
+                    <a:graphicData uri="http://schemas.openxmlformats.org/drawingml/2006/picture">
+                      <pic:pic xmlns:pic="http://schemas.openxmlformats.org/drawingml/2006/picture">
+                        <pic:nvPicPr>
+                          <pic:cNvPr id="0" name="Picture 6" descr="Microsoft BI Tools: Azure Stream Analytics"/>
+                          <pic:cNvPicPr>
+                            <a:picLocks noChangeAspect="1" noChangeArrowheads="1"/>
+                          </pic:cNvPicPr>
+                        </pic:nvPicPr>
+                        <pic:blipFill>
+                          <a:blip r:embed="rId8" cstate="print">
+                            <a:extLst>
+                              <a:ext uri="{28A0092B-C50C-407E-A947-70E740481C1C}">
+                                <a14:useLocalDpi xmlns:a14="http://schemas.microsoft.com/office/drawing/2010/main" val="0"/>
+                              </a:ext>
+                            </a:extLst>
+                          </a:blip>
+                          <a:srcRect/>
+                          <a:stretch>
+                            <a:fillRect/>
+                          </a:stretch>
+                        </pic:blipFill>
+                        <pic:spPr bwMode="auto">
+                          <a:xfrm flipV="1">
+                            <a:off x="0" y="0"/>
+                            <a:ext cx="788717" cy="608965"/>
+                          </a:xfrm>
+                          <a:prstGeom prst="rect">
+                            <a:avLst/>
+                          </a:prstGeom>
+                          <a:noFill/>
+                          <a:ln>
+                            <a:noFill/>
+                          </a:ln>
+                        </pic:spPr>
+                      </pic:pic>
+                    </a:graphicData>
+                  </a:graphic>
+                  <wp14:sizeRelH relativeFrom="margin">
+                    <wp14:pctWidth>0</wp14:pctWidth>
+                  </wp14:sizeRelH>
+                  <wp14:sizeRelV relativeFrom="margin">
+                    <wp14:pctHeight>0</wp14:pctHeight>
+                  </wp14:sizeRelV>
+                </wp:anchor>
+              </w:drawing>
+            </w:r>
+            <w:r>
+              <w:rPr>
+                <w:noProof/>
+              </w:rPr>
+              <w:drawing>
+                <wp:anchor distT="0" distB="0" distL="114300" distR="114300" simplePos="0" relativeHeight="251663871" behindDoc="1" locked="0" layoutInCell="1" allowOverlap="1" wp14:anchorId="0D57B86C" wp14:editId="33BBF0D9">
+                  <wp:simplePos x="0" y="0"/>
+                  <wp:positionH relativeFrom="column">
+                    <wp:posOffset>38100</wp:posOffset>
+                  </wp:positionH>
+                  <wp:positionV relativeFrom="paragraph">
+                    <wp:posOffset>1315720</wp:posOffset>
+                  </wp:positionV>
+                  <wp:extent cx="2011680" cy="1056640"/>
+                  <wp:effectExtent l="0" t="0" r="0" b="0"/>
+                  <wp:wrapTight wrapText="bothSides">
+                    <wp:wrapPolygon edited="0">
+                      <wp:start x="5727" y="0"/>
+                      <wp:lineTo x="4295" y="2726"/>
+                      <wp:lineTo x="4295" y="3505"/>
+                      <wp:lineTo x="5727" y="6231"/>
+                      <wp:lineTo x="5523" y="12462"/>
+                      <wp:lineTo x="4500" y="15577"/>
+                      <wp:lineTo x="4295" y="16745"/>
+                      <wp:lineTo x="4705" y="19082"/>
+                      <wp:lineTo x="12682" y="21029"/>
+                      <wp:lineTo x="14523" y="21029"/>
+                      <wp:lineTo x="15545" y="21029"/>
+                      <wp:lineTo x="15955" y="20639"/>
+                      <wp:lineTo x="16159" y="19082"/>
+                      <wp:lineTo x="15545" y="12462"/>
+                      <wp:lineTo x="17386" y="6231"/>
+                      <wp:lineTo x="17795" y="3894"/>
+                      <wp:lineTo x="15750" y="2726"/>
+                      <wp:lineTo x="6750" y="0"/>
+                      <wp:lineTo x="5727" y="0"/>
+                    </wp:wrapPolygon>
+                  </wp:wrapTight>
+                  <wp:docPr id="7" name="Picture 7" descr="Dica rápida — Utilizando o Cosmos DB no ambiente de desenvolvimento"/>
+                  <wp:cNvGraphicFramePr>
+                    <a:graphicFrameLocks xmlns:a="http://schemas.openxmlformats.org/drawingml/2006/main" noChangeAspect="1"/>
+                  </wp:cNvGraphicFramePr>
+                  <a:graphic xmlns:a="http://schemas.openxmlformats.org/drawingml/2006/main">
+                    <a:graphicData uri="http://schemas.openxmlformats.org/drawingml/2006/picture">
+                      <pic:pic xmlns:pic="http://schemas.openxmlformats.org/drawingml/2006/picture">
+                        <pic:nvPicPr>
+                          <pic:cNvPr id="0" name="Picture 3" descr="Dica rápida — Utilizando o Cosmos DB no ambiente de desenvolvimento"/>
+                          <pic:cNvPicPr>
+                            <a:picLocks noChangeAspect="1" noChangeArrowheads="1"/>
+                          </pic:cNvPicPr>
+                        </pic:nvPicPr>
+                        <pic:blipFill>
+                          <a:blip r:embed="rId9" cstate="print">
+                            <a:extLst>
+                              <a:ext uri="{28A0092B-C50C-407E-A947-70E740481C1C}">
+                                <a14:useLocalDpi xmlns:a14="http://schemas.microsoft.com/office/drawing/2010/main" val="0"/>
+                              </a:ext>
+                            </a:extLst>
+                          </a:blip>
+                          <a:srcRect/>
+                          <a:stretch>
+                            <a:fillRect/>
+                          </a:stretch>
+                        </pic:blipFill>
+                        <pic:spPr bwMode="auto">
+                          <a:xfrm>
+                            <a:off x="0" y="0"/>
+                            <a:ext cx="2011680" cy="1056640"/>
+                          </a:xfrm>
+                          <a:prstGeom prst="rect">
+                            <a:avLst/>
+                          </a:prstGeom>
+                          <a:noFill/>
+                          <a:ln>
+                            <a:noFill/>
+                          </a:ln>
+                        </pic:spPr>
+                      </pic:pic>
+                    </a:graphicData>
+                  </a:graphic>
+                </wp:anchor>
+              </w:drawing>
+            </w:r>
+          </w:p>
+        </w:tc>
+        <w:tc>
+          <w:tcPr>
+            <w:tcW w:w="4078" w:type="dxa"/>
+            <w:tcBorders>
+              <w:left w:val="single" w:sz="4" w:space="0" w:color="E7E6E6" w:themeColor="background2"/>
+              <w:right w:val="single" w:sz="4" w:space="0" w:color="E7E6E6" w:themeColor="background2"/>
+            </w:tcBorders>
+          </w:tcPr>
+          <w:p>
+            <w:pPr>
+              <w:rPr>
+                <w:noProof/>
+              </w:rPr>
+            </w:pPr>
+            <w:r>
+              <w:rPr>
+                <w:noProof/>
+              </w:rPr>
+              <w:drawing>
+                <wp:anchor distT="0" distB="0" distL="114300" distR="114300" simplePos="0" relativeHeight="251660288" behindDoc="1" locked="0" layoutInCell="1" allowOverlap="1" wp14:anchorId="41F834A7" wp14:editId="722A68C8">
+                  <wp:simplePos x="0" y="0"/>
+                  <wp:positionH relativeFrom="column">
+                    <wp:posOffset>537210</wp:posOffset>
+                  </wp:positionH>
+                  <wp:positionV relativeFrom="paragraph">
+                    <wp:posOffset>39370</wp:posOffset>
+                  </wp:positionV>
+                  <wp:extent cx="1664335" cy="898525"/>
+                  <wp:effectExtent l="0" t="0" r="0" b="0"/>
+                  <wp:wrapTight wrapText="bothSides">
+                    <wp:wrapPolygon edited="0">
+                      <wp:start x="0" y="0"/>
+                      <wp:lineTo x="0" y="21066"/>
+                      <wp:lineTo x="21262" y="21066"/>
+                      <wp:lineTo x="21262" y="0"/>
+                      <wp:lineTo x="0" y="0"/>
+                    </wp:wrapPolygon>
+                  </wp:wrapTight>
+                  <wp:docPr id="3" name="Picture 3"/>
+                  <wp:cNvGraphicFramePr>
+                    <a:graphicFrameLocks xmlns:a="http://schemas.openxmlformats.org/drawingml/2006/main" noChangeAspect="1"/>
+                  </wp:cNvGraphicFramePr>
+                  <a:graphic xmlns:a="http://schemas.openxmlformats.org/drawingml/2006/main">
+                    <a:graphicData uri="http://schemas.openxmlformats.org/drawingml/2006/picture">
+                      <pic:pic xmlns:pic="http://schemas.openxmlformats.org/drawingml/2006/picture">
+                        <pic:nvPicPr>
+                          <pic:cNvPr id="1" name=""/>
+                          <pic:cNvPicPr/>
+                        </pic:nvPicPr>
+                        <pic:blipFill rotWithShape="1">
+                          <a:blip r:embed="rId10" cstate="print">
+                            <a:extLst>
+                              <a:ext uri="{28A0092B-C50C-407E-A947-70E740481C1C}">
+                                <a14:useLocalDpi xmlns:a14="http://schemas.microsoft.com/office/drawing/2010/main" val="0"/>
+                              </a:ext>
+                            </a:extLst>
+                          </a:blip>
+                          <a:srcRect t="4068"/>
+                          <a:stretch/>
+                        </pic:blipFill>
+                        <pic:spPr bwMode="auto">
+                          <a:xfrm>
+                            <a:off x="0" y="0"/>
+                            <a:ext cx="1664335" cy="898525"/>
+                          </a:xfrm>
+                          <a:prstGeom prst="rect">
+                            <a:avLst/>
+                          </a:prstGeom>
+                          <a:ln>
+                            <a:noFill/>
+                          </a:ln>
+                          <a:extLst>
+                            <a:ext uri="{53640926-AAD7-44D8-BBD7-CCE9431645EC}">
+                              <a14:shadowObscured xmlns:a14="http://schemas.microsoft.com/office/drawing/2010/main"/>
+                            </a:ext>
+                          </a:extLst>
+                        </pic:spPr>
+                      </pic:pic>
+                    </a:graphicData>
+                  </a:graphic>
+                  <wp14:sizeRelV relativeFrom="margin">
+                    <wp14:pctHeight>0</wp14:pctHeight>
+                  </wp14:sizeRelV>
+                </wp:anchor>
+              </w:drawing>
+            </w:r>
+          </w:p>
+          <w:p>
+            <w:pPr>
+              <w:rPr>
+                <w:rFonts w:ascii="Segoe UI" w:hAnsi="Segoe UI" w:cs="Segoe UI"/>
+              </w:rPr>
+            </w:pPr>
+            <w:r>
+              <w:rPr>
+                <w:rFonts w:ascii="Segoe UI" w:hAnsi="Segoe UI" w:cs="Segoe UI"/>
+                <w:noProof/>
+              </w:rPr>
+              <mc:AlternateContent>
+                <mc:Choice Requires="wps">
+                  <w:drawing>
+                    <wp:anchor distT="0" distB="0" distL="114300" distR="114300" simplePos="0" relativeHeight="251706368" behindDoc="0" locked="0" layoutInCell="1" allowOverlap="1" wp14:anchorId="665FBCF0" wp14:editId="5F9C9076">
+                      <wp:simplePos x="0" y="0"/>
+                      <wp:positionH relativeFrom="column">
+                        <wp:posOffset>132715</wp:posOffset>
+                      </wp:positionH>
+                      <wp:positionV relativeFrom="paragraph">
+                        <wp:posOffset>412750</wp:posOffset>
+                      </wp:positionV>
+                      <wp:extent cx="403860" cy="381000"/>
+                      <wp:effectExtent l="0" t="38100" r="53340" b="19050"/>
+                      <wp:wrapNone/>
+                      <wp:docPr id="80" name="Straight Arrow Connector 80"/>
+                      <wp:cNvGraphicFramePr/>
+                      <a:graphic xmlns:a="http://schemas.openxmlformats.org/drawingml/2006/main">
+                        <a:graphicData uri="http://schemas.microsoft.com/office/word/2010/wordprocessingShape">
+                          <wps:wsp>
+                            <wps:cNvCnPr/>
+                            <wps:spPr>
+                              <a:xfrm flipV="1">
+                                <a:off x="0" y="0"/>
+                                <a:ext cx="403860" cy="381000"/>
+                              </a:xfrm>
+                              <a:prstGeom prst="straightConnector1">
+                                <a:avLst/>
+                              </a:prstGeom>
+                              <a:ln>
+                                <a:tailEnd type="triangle"/>
+                              </a:ln>
+                            </wps:spPr>
+                            <wps:style>
+                              <a:lnRef idx="1">
+                                <a:schemeClr val="accent1"/>
+                              </a:lnRef>
+                              <a:fillRef idx="0">
+                                <a:schemeClr val="accent1"/>
+                              </a:fillRef>
+                              <a:effectRef idx="0">
+                                <a:schemeClr val="accent1"/>
+                              </a:effectRef>
+                              <a:fontRef idx="minor">
+                                <a:schemeClr val="tx1"/>
+                              </a:fontRef>
+                            </wps:style>
+                            <wps:bodyPr/>
+                          </wps:wsp>
+                        </a:graphicData>
+                      </a:graphic>
+                      <wp14:sizeRelH relativeFrom="margin">
+                        <wp14:pctWidth>0</wp14:pctWidth>
+                      </wp14:sizeRelH>
+                      <wp14:sizeRelV relativeFrom="margin">
+                        <wp14:pctHeight>0</wp14:pctHeight>
+                      </wp14:sizeRelV>
+                    </wp:anchor>
+                  </w:drawing>
+                </mc:Choice>
+                <mc:Fallback>
+                  <w:pict>
+                    <v:shapetype w14:anchorId="51AB9CA8" id="_x0000_t32" coordsize="21600,21600" o:spt="32" o:oned="t" path="m,l21600,21600e" filled="f">
+                      <v:path arrowok="t" fillok="f" o:connecttype="none"/>
+                      <o:lock v:ext="edit" shapetype="t"/>
+                    </v:shapetype>
+                    <v:shape id="Straight Arrow Connector 80" o:spid="_x0000_s1026" type="#_x0000_t32" style="position:absolute;margin-left:10.45pt;margin-top:32.5pt;width:31.8pt;height:30pt;flip:y;z-index:251706368;visibility:visible;mso-wrap-style:square;mso-width-percent:0;mso-height-percent:0;mso-wrap-distance-left:9pt;mso-wrap-distance-top:0;mso-wrap-distance-right:9pt;mso-wrap-distance-bottom:0;mso-position-horizontal:absolute;mso-position-horizontal-relative:text;mso-position-vertical:absolute;mso-position-vertical-relative:text;mso-width-percent:0;mso-height-percent:0;mso-width-relative:margin;mso-height-relative:margin" o:gfxdata="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" strokecolor="#4472c4 [3204]" strokeweight=".5pt">
+                      <v:stroke endarrow="block" joinstyle="miter"/>
+                    </v:shape>
+                  </w:pict>
+                </mc:Fallback>
+              </mc:AlternateContent>
+            </w:r>
+            <w:r>
+              <w:rPr>
+                <w:rFonts w:ascii="Segoe UI" w:hAnsi="Segoe UI" w:cs="Segoe UI"/>
+                <w:noProof/>
+              </w:rPr>
+              <mc:AlternateContent>
+                <mc:Choice Requires="wps">
+                  <w:drawing>
+                    <wp:anchor distT="0" distB="0" distL="114300" distR="114300" simplePos="0" relativeHeight="251670528" behindDoc="0" locked="0" layoutInCell="1" allowOverlap="1" wp14:anchorId="336D88B2" wp14:editId="1F6F56A8">
+                      <wp:simplePos x="0" y="0"/>
+                      <wp:positionH relativeFrom="column">
+                        <wp:posOffset>-281305</wp:posOffset>
+                      </wp:positionH>
+                      <wp:positionV relativeFrom="paragraph">
+                        <wp:posOffset>2176145</wp:posOffset>
+                      </wp:positionV>
+                      <wp:extent cx="914400" cy="231140"/>
+                      <wp:effectExtent l="0" t="0" r="19685" b="16510"/>
+                      <wp:wrapNone/>
+                      <wp:docPr id="13" name="Text Box 13"/>
+                      <wp:cNvGraphicFramePr/>
+                      <a:graphic xmlns:a="http://schemas.openxmlformats.org/drawingml/2006/main">
+                        <a:graphicData uri="http://schemas.microsoft.com/office/word/2010/wordprocessingShape">
+                          <wps:wsp>
+                            <wps:cNvSpPr txBox="1"/>
+                            <wps:spPr>
+                              <a:xfrm>
+                                <a:off x="0" y="0"/>
+                                <a:ext cx="914400" cy="231140"/>
+                              </a:xfrm>
+                              <a:prstGeom prst="rect">
+                                <a:avLst/>
+                              </a:prstGeom>
+                              <a:solidFill>
+                                <a:schemeClr val="lt1"/>
+                              </a:solidFill>
+                              <a:ln w="6350">
+                                <a:solidFill>
+                                  <a:prstClr val="black"/>
+                                </a:solidFill>
+                              </a:ln>
+                            </wps:spPr>
+                            <wps:txbx>
+                              <w:txbxContent>
+                                <w:p>
+                                  <w:pPr>
+                                    <w:rPr>
+                                      <w:lang w:val="pt-BR"/>
+                                    </w:rPr>
+                                  </w:pPr>
+                                  <w:proofErr w:type="spellStart"/>
+                                  <w:r>
+                                    <w:rPr>
+                                      <w:lang w:val="pt-BR"/>
+                                    </w:rPr>
+                                    <w:t>Transactional</w:t>
+                                  </w:r>
+                                  <w:proofErr w:type="spellEnd"/>
+                                  <w:r>
+                                    <w:rPr>
+                                      <w:lang w:val="pt-BR"/>
+                                    </w:rPr>
+                                    <w:t xml:space="preserve"> data</w:t>
+                                  </w:r>
+                                </w:p>
+                              </w:txbxContent>
+                            </wps:txbx>
+                            <wps:bodyPr rot="0" spcFirstLastPara="0" vertOverflow="overflow" horzOverflow="overflow" vert="horz" wrap="none" lIns="91440" tIns="45720" rIns="91440" bIns="45720" numCol="1" spcCol="0" rtlCol="0" fromWordArt="0" anchor="t" anchorCtr="0" forceAA="0" compatLnSpc="1">
+                              <a:prstTxWarp prst="textNoShape">
+                                <a:avLst/>
+                              </a:prstTxWarp>
+                              <a:noAutofit/>
+                            </wps:bodyPr>
+                          </wps:wsp>
+                        </a:graphicData>
+                      </a:graphic>
+                      <wp14:sizeRelV relativeFrom="margin">
+                        <wp14:pctHeight>0</wp14:pctHeight>
+                      </wp14:sizeRelV>
+                    </wp:anchor>
+                  </w:drawing>
+                </mc:Choice>
+                <mc:Fallback>
+                  <w:pict>
+                    <v:shapetype w14:anchorId="336D88B2" id="_x0000_t202" coordsize="21600,21600" o:spt="202" path="m,l,21600r21600,l21600,xe">
+                      <v:stroke joinstyle="miter"/>
+                      <v:path gradientshapeok="t" o:connecttype="rect"/>
+                    </v:shapetype>
+                    <v:shape id="Text Box 13" o:spid="_x0000_s1026" type="#_x0000_t202" style="position:absolute;margin-left:-22.15pt;margin-top:171.35pt;width:1in;height:18.2pt;z-index:251670528;visibility:visible;mso-wrap-style:none;mso-height-percent:0;mso-wrap-distance-left:9pt;mso-wrap-distance-top:0;mso-wrap-distance-right:9pt;mso-wrap-distance-bottom:0;mso-position-horizontal:absolute;mso-position-horizontal-relative:text;mso-position-vertical:absolute;mso-position-vertical-relative:text;mso-height-percent:0;mso-height-relative:margin;v-text-anchor:top" o:gfxdata="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" fillcolor="white [3201]" strokeweight=".5pt">
+                      <v:textbox>
+                        <w:txbxContent>
+                          <w:p>
+                            <w:pPr>
+                              <w:rPr>
+                                <w:lang w:val="pt-BR"/>
+                              </w:rPr>
+                            </w:pPr>
+                            <w:proofErr w:type="spellStart"/>
+                            <w:r>
+                              <w:rPr>
+                                <w:lang w:val="pt-BR"/>
+                              </w:rPr>
+                              <w:t>Transactional</w:t>
+                            </w:r>
+                            <w:proofErr w:type="spellEnd"/>
+                            <w:r>
+                              <w:rPr>
+                                <w:lang w:val="pt-BR"/>
+                              </w:rPr>
+                              <w:t xml:space="preserve"> data</w:t>
+                            </w:r>
+                          </w:p>
+                        </w:txbxContent>
+                      </v:textbox>
+                    </v:shape>
+                  </w:pict>
+                </mc:Fallback>
+              </mc:AlternateContent>
+            </w:r>
+            <w:r>
+              <w:rPr>
+                <w:rFonts w:ascii="Segoe UI" w:hAnsi="Segoe UI" w:cs="Segoe UI"/>
+                <w:noProof/>
+              </w:rPr>
+              <mc:AlternateContent>
+                <mc:Choice Requires="wps">
+                  <w:drawing>
+                    <wp:anchor distT="0" distB="0" distL="114300" distR="114300" simplePos="0" relativeHeight="251666432" behindDoc="0" locked="0" layoutInCell="1" allowOverlap="1" wp14:anchorId="3B9DDA80" wp14:editId="38447EE1">
+                      <wp:simplePos x="0" y="0"/>
+                      <wp:positionH relativeFrom="column">
+                        <wp:posOffset>-652145</wp:posOffset>
+                      </wp:positionH>
+                      <wp:positionV relativeFrom="paragraph">
+                        <wp:posOffset>1753870</wp:posOffset>
+                      </wp:positionV>
+                      <wp:extent cx="2339340" cy="1112520"/>
+                      <wp:effectExtent l="0" t="0" r="80010" b="49530"/>
+                      <wp:wrapNone/>
+                      <wp:docPr id="9" name="Straight Arrow Connector 9"/>
+                      <wp:cNvGraphicFramePr/>
+                      <a:graphic xmlns:a="http://schemas.openxmlformats.org/drawingml/2006/main">
+                        <a:graphicData uri="http://schemas.microsoft.com/office/word/2010/wordprocessingShape">
+                          <wps:wsp>
+                            <wps:cNvCnPr/>
+                            <wps:spPr>
+                              <a:xfrm>
+                                <a:off x="0" y="0"/>
+                                <a:ext cx="2339340" cy="1112520"/>
+                              </a:xfrm>
+                              <a:prstGeom prst="straightConnector1">
+                                <a:avLst/>
+                              </a:prstGeom>
+                              <a:ln>
+                                <a:tailEnd type="triangle"/>
+                              </a:ln>
+                            </wps:spPr>
+                            <wps:style>
+                              <a:lnRef idx="1">
+                                <a:schemeClr val="accent1"/>
+                              </a:lnRef>
+                              <a:fillRef idx="0">
+                                <a:schemeClr val="accent1"/>
+                              </a:fillRef>
+                              <a:effectRef idx="0">
+                                <a:schemeClr val="accent1"/>
+                              </a:effectRef>
+                              <a:fontRef idx="minor">
+                                <a:schemeClr val="tx1"/>
+                              </a:fontRef>
+                            </wps:style>
+                            <wps:bodyPr/>
+                          </wps:wsp>
+                        </a:graphicData>
+                      </a:graphic>
+                      <wp14:sizeRelH relativeFrom="margin">
+                        <wp14:pctWidth>0</wp14:pctWidth>
+                      </wp14:sizeRelH>
+                      <wp14:sizeRelV relativeFrom="margin">
+                        <wp14:pctHeight>0</wp14:pctHeight>
+                      </wp14:sizeRelV>
+                    </wp:anchor>
+                  </w:drawing>
+                </mc:Choice>
+                <mc:Fallback>
+                  <w:pict>
+                    <v:shape w14:anchorId="2CD78910" id="Straight Arrow Connector 9" o:spid="_x0000_s1026" type="#_x0000_t32" style="position:absolute;margin-left:-51.35pt;margin-top:138.1pt;width:184.2pt;height:87.6pt;z-index:251666432;visibility:visible;mso-wrap-style:square;mso-width-percent:0;mso-height-percent:0;mso-wrap-distance-left:9pt;mso-wrap-distance-top:0;mso-wrap-distance-right:9pt;mso-wrap-distance-bottom:0;mso-position-horizontal:absolute;mso-position-horizontal-relative:text;mso-position-vertical:absolute;mso-position-vertical-relative:text;mso-width-percent:0;mso-height-percent:0;mso-width-relative:margin;mso-height-relative:margin" o:gfxdata="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" strokecolor="#4472c4 [3204]" strokeweight=".5pt">
+                      <v:stroke endarrow="block" joinstyle="miter"/>
+                    </v:shape>
+                  </w:pict>
+                </mc:Fallback>
+              </mc:AlternateContent>
+            </w:r>
+            <w:r>
+              <w:rPr>
+                <w:rFonts w:ascii="Segoe UI" w:hAnsi="Segoe UI" w:cs="Segoe UI"/>
+                <w:noProof/>
+              </w:rPr>
+              <mc:AlternateContent>
+                <mc:Choice Requires="wps">
+                  <w:drawing>
+                    <wp:anchor distT="0" distB="0" distL="114300" distR="114300" simplePos="0" relativeHeight="251667456" behindDoc="0" locked="0" layoutInCell="1" allowOverlap="1" wp14:anchorId="23207362" wp14:editId="260FED3F">
+                      <wp:simplePos x="0" y="0"/>
+                      <wp:positionH relativeFrom="column">
+                        <wp:posOffset>-652145</wp:posOffset>
+                      </wp:positionH>
+                      <wp:positionV relativeFrom="paragraph">
+                        <wp:posOffset>1250949</wp:posOffset>
+                      </wp:positionV>
+                      <wp:extent cx="487680" cy="434975"/>
+                      <wp:effectExtent l="0" t="38100" r="64770" b="22225"/>
+                      <wp:wrapNone/>
+                      <wp:docPr id="10" name="Straight Arrow Connector 10"/>
+                      <wp:cNvGraphicFramePr/>
+                      <a:graphic xmlns:a="http://schemas.openxmlformats.org/drawingml/2006/main">
+                        <a:graphicData uri="http://schemas.microsoft.com/office/word/2010/wordprocessingShape">
+                          <wps:wsp>
+                            <wps:cNvCnPr/>
+                            <wps:spPr>
+                              <a:xfrm flipV="1">
+                                <a:off x="0" y="0"/>
+                                <a:ext cx="487680" cy="434975"/>
+                              </a:xfrm>
+                              <a:prstGeom prst="straightConnector1">
+                                <a:avLst/>
+                              </a:prstGeom>
+                              <a:ln>
+                                <a:tailEnd type="triangle"/>
+                              </a:ln>
+                            </wps:spPr>
+                            <wps:style>
+                              <a:lnRef idx="1">
+                                <a:schemeClr val="accent1"/>
+                              </a:lnRef>
+                              <a:fillRef idx="0">
+                                <a:schemeClr val="accent1"/>
+                              </a:fillRef>
+                              <a:effectRef idx="0">
+                                <a:schemeClr val="accent1"/>
+                              </a:effectRef>
+                              <a:fontRef idx="minor">
+                                <a:schemeClr val="tx1"/>
+                              </a:fontRef>
+                            </wps:style>
+                            <wps:bodyPr/>
+                          </wps:wsp>
+                        </a:graphicData>
+                      </a:graphic>
+                      <wp14:sizeRelH relativeFrom="margin">
+                        <wp14:pctWidth>0</wp14:pctWidth>
+                      </wp14:sizeRelH>
+                      <wp14:sizeRelV relativeFrom="margin">
+                        <wp14:pctHeight>0</wp14:pctHeight>
+                      </wp14:sizeRelV>
+                    </wp:anchor>
+                  </w:drawing>
+                </mc:Choice>
+                <mc:Fallback>
+                  <w:pict>
+                    <v:shape w14:anchorId="79E976C9" id="Straight Arrow Connector 10" o:spid="_x0000_s1026" type="#_x0000_t32" style="position:absolute;margin-left:-51.35pt;margin-top:98.5pt;width:38.4pt;height:34.25pt;flip:y;z-index:251667456;visibility:visible;mso-wrap-style:square;mso-width-percent:0;mso-height-percent:0;mso-wrap-distance-left:9pt;mso-wrap-distance-top:0;mso-wrap-distance-right:9pt;mso-wrap-distance-bottom:0;mso-position-horizontal:absolute;mso-position-horizontal-relative:text;mso-position-vertical:absolute;mso-position-vertical-relative:text;mso-width-percent:0;mso-height-percent:0;mso-width-relative:margin;mso-height-relative:margin" o:gfxdata="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" strokecolor="#4472c4 [3204]" strokeweight=".5pt">
+                      <v:stroke endarrow="block" joinstyle="miter"/>
+                    </v:shape>
+                  </w:pict>
+                </mc:Fallback>
+              </mc:AlternateContent>
+            </w:r>
+            <w:r>
+              <w:rPr>
+                <w:noProof/>
+              </w:rPr>
+              <w:drawing>
+                <wp:anchor distT="0" distB="0" distL="114300" distR="114300" simplePos="0" relativeHeight="251662336" behindDoc="0" locked="0" layoutInCell="1" allowOverlap="1" wp14:anchorId="6D7E7FDD" wp14:editId="03B32A03">
+                  <wp:simplePos x="0" y="0"/>
+                  <wp:positionH relativeFrom="column">
+                    <wp:posOffset>-650240</wp:posOffset>
+                  </wp:positionH>
+                  <wp:positionV relativeFrom="paragraph">
+                    <wp:posOffset>561340</wp:posOffset>
+                  </wp:positionV>
+                  <wp:extent cx="1501140" cy="844325"/>
+                  <wp:effectExtent l="0" t="0" r="3810" b="0"/>
+                  <wp:wrapNone/>
+                  <wp:docPr id="4" name="Picture 4"/>
+                  <wp:cNvGraphicFramePr>
+                    <a:graphicFrameLocks xmlns:a="http://schemas.openxmlformats.org/drawingml/2006/main" noChangeAspect="1"/>
+                  </wp:cNvGraphicFramePr>
+                  <a:graphic xmlns:a="http://schemas.openxmlformats.org/drawingml/2006/main">
+                    <a:graphicData uri="http://schemas.openxmlformats.org/drawingml/2006/picture">
+                      <pic:pic xmlns:pic="http://schemas.openxmlformats.org/drawingml/2006/picture">
+                        <pic:nvPicPr>
+                          <pic:cNvPr id="1" name=""/>
+                          <pic:cNvPicPr/>
+                        </pic:nvPicPr>
+                        <pic:blipFill>
+                          <a:blip r:embed="rId11" cstate="print">
+                            <a:extLst>
+                              <a:ext uri="{28A0092B-C50C-407E-A947-70E740481C1C}">
+                                <a14:useLocalDpi xmlns:a14="http://schemas.microsoft.com/office/drawing/2010/main" val="0"/>
+                              </a:ext>
+                            </a:extLst>
+                          </a:blip>
+                          <a:stretch>
+                            <a:fillRect/>
+                          </a:stretch>
+                        </pic:blipFill>
+                        <pic:spPr>
+                          <a:xfrm>
+                            <a:off x="0" y="0"/>
+                            <a:ext cx="1501140" cy="844325"/>
+                          </a:xfrm>
+                          <a:prstGeom prst="rect">
+                            <a:avLst/>
+                          </a:prstGeom>
+                        </pic:spPr>
+                      </pic:pic>
+                    </a:graphicData>
+                  </a:graphic>
+                  <wp14:sizeRelH relativeFrom="margin">
+                    <wp14:pctWidth>0</wp14:pctWidth>
+                  </wp14:sizeRelH>
+                  <wp14:sizeRelV relativeFrom="margin">
+                    <wp14:pctHeight>0</wp14:pctHeight>
+                  </wp14:sizeRelV>
+                </wp:anchor>
+              </w:drawing>
+            </w:r>
+          </w:p>
+        </w:tc>
+        <w:tc>
+          <w:tcPr>
+            <w:tcW w:w="2896" w:type="dxa"/>
+            <w:tcBorders>
+              <w:left w:val="single" w:sz="4" w:space="0" w:color="E7E6E6" w:themeColor="background2"/>
+            </w:tcBorders>
+          </w:tcPr>
+          <w:p>
+            <w:pPr>
+              <w:rPr>
+                <w:rFonts w:ascii="Segoe UI" w:hAnsi="Segoe UI" w:cs="Segoe UI"/>
+              </w:rPr>
+            </w:pPr>
+            <w:r>
+              <w:rPr>
+                <w:rFonts w:ascii="Segoe UI" w:hAnsi="Segoe UI" w:cs="Segoe UI"/>
+                <w:noProof/>
+              </w:rPr>
+              <mc:AlternateContent>
+                <mc:Choice Requires="wps">
+                  <w:drawing>
+                    <wp:anchor distT="0" distB="0" distL="114300" distR="114300" simplePos="0" relativeHeight="251669504" behindDoc="0" locked="0" layoutInCell="1" allowOverlap="1" wp14:anchorId="5FDE9BD8" wp14:editId="6D342005">
+                      <wp:simplePos x="0" y="0"/>
+                      <wp:positionH relativeFrom="column">
+                        <wp:posOffset>-467995</wp:posOffset>
+                      </wp:positionH>
+                      <wp:positionV relativeFrom="paragraph">
+                        <wp:posOffset>484505</wp:posOffset>
+                      </wp:positionV>
+                      <wp:extent cx="800100" cy="480060"/>
+                      <wp:effectExtent l="0" t="0" r="76200" b="53340"/>
+                      <wp:wrapNone/>
+                      <wp:docPr id="12" name="Straight Arrow Connector 12"/>
+                      <wp:cNvGraphicFramePr/>
+                      <a:graphic xmlns:a="http://schemas.openxmlformats.org/drawingml/2006/main">
+                        <a:graphicData uri="http://schemas.microsoft.com/office/word/2010/wordprocessingShape">
+                          <wps:wsp>
+                            <wps:cNvCnPr/>
+                            <wps:spPr>
+                              <a:xfrm>
+                                <a:off x="0" y="0"/>
+                                <a:ext cx="800100" cy="480060"/>
+                              </a:xfrm>
+                              <a:prstGeom prst="straightConnector1">
+                                <a:avLst/>
+                              </a:prstGeom>
+                              <a:ln>
+                                <a:tailEnd type="triangle"/>
+                              </a:ln>
+                            </wps:spPr>
+                            <wps:style>
+                              <a:lnRef idx="1">
+                                <a:schemeClr val="accent1"/>
+                              </a:lnRef>
+                              <a:fillRef idx="0">
+                                <a:schemeClr val="accent1"/>
+                              </a:fillRef>
+                              <a:effectRef idx="0">
+                                <a:schemeClr val="accent1"/>
+                              </a:effectRef>
+                              <a:fontRef idx="minor">
+                                <a:schemeClr val="tx1"/>
+                              </a:fontRef>
+                            </wps:style>
+                            <wps:bodyPr/>
+                          </wps:wsp>
+                        </a:graphicData>
+                      </a:graphic>
+                      <wp14:sizeRelH relativeFrom="margin">
+                        <wp14:pctWidth>0</wp14:pctWidth>
+                      </wp14:sizeRelH>
+                      <wp14:sizeRelV relativeFrom="margin">
+                        <wp14:pctHeight>0</wp14:pctHeight>
+                      </wp14:sizeRelV>
+                    </wp:anchor>
+                  </w:drawing>
+                </mc:Choice>
+                <mc:Fallback>
+                  <w:pict>
+                    <v:shape w14:anchorId="18D4BEC5" id="Straight Arrow Connector 12" o:spid="_x0000_s1026" type="#_x0000_t32" style="position:absolute;margin-left:-36.85pt;margin-top:38.15pt;width:63pt;height:37.8pt;z-index:251669504;visibility:visible;mso-wrap-style:square;mso-width-percent:0;mso-height-percent:0;mso-wrap-distance-left:9pt;mso-wrap-distance-top:0;mso-wrap-distance-right:9pt;mso-wrap-distance-bottom:0;mso-position-horizontal:absolute;mso-position-horizontal-relative:text;mso-position-vertical:absolute;mso-position-vertical-relative:text;mso-width-percent:0;mso-height-percent:0;mso-width-relative:margin;mso-height-relative:margin" o:gfxdata="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" strokecolor="#4472c4 [3204]" strokeweight=".5pt">
+                      <v:stroke endarrow="block" joinstyle="miter"/>
+                    </v:shape>
+                  </w:pict>
+                </mc:Fallback>
+              </mc:AlternateContent>
+            </w:r>
+            <w:r>
+              <w:rPr>
+                <w:rFonts w:ascii="Segoe UI" w:hAnsi="Segoe UI" w:cs="Segoe UI"/>
+                <w:noProof/>
+              </w:rPr>
+              <w:drawing>
+                <wp:anchor distT="0" distB="0" distL="114300" distR="114300" simplePos="0" relativeHeight="251663360" behindDoc="1" locked="0" layoutInCell="1" allowOverlap="1" wp14:anchorId="6B6723D5" wp14:editId="1E44A38F">
+                  <wp:simplePos x="0" y="0"/>
+                  <wp:positionH relativeFrom="column">
+                    <wp:posOffset>-6985</wp:posOffset>
+                  </wp:positionH>
+                  <wp:positionV relativeFrom="paragraph">
+                    <wp:posOffset>2811145</wp:posOffset>
+                  </wp:positionV>
+                  <wp:extent cx="579120" cy="579120"/>
+                  <wp:effectExtent l="0" t="0" r="0" b="0"/>
+                  <wp:wrapTight wrapText="bothSides">
+                    <wp:wrapPolygon edited="0">
+                      <wp:start x="0" y="0"/>
+                      <wp:lineTo x="0" y="20605"/>
+                      <wp:lineTo x="20605" y="20605"/>
+                      <wp:lineTo x="20605" y="0"/>
+                      <wp:lineTo x="0" y="0"/>
+                    </wp:wrapPolygon>
+                  </wp:wrapTight>
+                  <wp:docPr id="5" name="Picture 5"/>
+                  <wp:cNvGraphicFramePr>
+                    <a:graphicFrameLocks xmlns:a="http://schemas.openxmlformats.org/drawingml/2006/main" noChangeAspect="1"/>
+                  </wp:cNvGraphicFramePr>
+                  <a:graphic xmlns:a="http://schemas.openxmlformats.org/drawingml/2006/main">
+                    <a:graphicData uri="http://schemas.openxmlformats.org/drawingml/2006/picture">
+                      <pic:pic xmlns:pic="http://schemas.openxmlformats.org/drawingml/2006/picture">
+                        <pic:nvPicPr>
+                          <pic:cNvPr id="0" name="Picture 2"/>
+                          <pic:cNvPicPr>
+                            <a:picLocks noChangeAspect="1" noChangeArrowheads="1"/>
+                          </pic:cNvPicPr>
+                        </pic:nvPicPr>
+                        <pic:blipFill>
+                          <a:blip r:embed="rId12" cstate="print">
+                            <a:extLst>
+                              <a:ext uri="{28A0092B-C50C-407E-A947-70E740481C1C}">
+                                <a14:useLocalDpi xmlns:a14="http://schemas.microsoft.com/office/drawing/2010/main" val="0"/>
+                              </a:ext>
+                            </a:extLst>
+                          </a:blip>
+                          <a:srcRect/>
+                          <a:stretch>
+                            <a:fillRect/>
+                          </a:stretch>
+                        </pic:blipFill>
+                        <pic:spPr bwMode="auto">
+                          <a:xfrm>
+                            <a:off x="0" y="0"/>
+                            <a:ext cx="579120" cy="579120"/>
+                          </a:xfrm>
+                          <a:prstGeom prst="rect">
+                            <a:avLst/>
+                          </a:prstGeom>
+                          <a:noFill/>
+                          <a:ln>
+                            <a:noFill/>
+                          </a:ln>
+                        </pic:spPr>
+                      </pic:pic>
+                    </a:graphicData>
+                  </a:graphic>
+                  <wp14:sizeRelH relativeFrom="margin">
+                    <wp14:pctWidth>0</wp14:pctWidth>
+                  </wp14:sizeRelH>
+                  <wp14:sizeRelV relativeFrom="margin">
+                    <wp14:pctHeight>0</wp14:pctHeight>
+                  </wp14:sizeRelV>
+                </wp:anchor>
+              </w:drawing>
+            </w:r>
+            <w:r>
+              <w:rPr>
+                <w:noProof/>
+              </w:rPr>
+              <w:drawing>
+                <wp:anchor distT="0" distB="0" distL="114300" distR="114300" simplePos="0" relativeHeight="251672576" behindDoc="0" locked="0" layoutInCell="1" allowOverlap="1" wp14:anchorId="55BB54B7" wp14:editId="4ECCEF5D">
+                  <wp:simplePos x="0" y="0"/>
+                  <wp:positionH relativeFrom="column">
+                    <wp:posOffset>-757555</wp:posOffset>
+                  </wp:positionH>
+                  <wp:positionV relativeFrom="paragraph">
+                    <wp:posOffset>2809240</wp:posOffset>
+                  </wp:positionV>
+                  <wp:extent cx="624840" cy="624840"/>
+                  <wp:effectExtent l="0" t="0" r="3810" b="3810"/>
+                  <wp:wrapNone/>
+                  <wp:docPr id="1" name="Picture 1" descr="Adventures with Azure: Security, Azure Functions and Azure API ..."/>
+                  <wp:cNvGraphicFramePr>
+                    <a:graphicFrameLocks xmlns:a="http://schemas.openxmlformats.org/drawingml/2006/main" noChangeAspect="1"/>
+                  </wp:cNvGraphicFramePr>
+                  <a:graphic xmlns:a="http://schemas.openxmlformats.org/drawingml/2006/main">
+                    <a:graphicData uri="http://schemas.openxmlformats.org/drawingml/2006/picture">
+                      <pic:pic xmlns:pic="http://schemas.openxmlformats.org/drawingml/2006/picture">
+                        <pic:nvPicPr>
+                          <pic:cNvPr id="0" name="Picture 1" descr="Adventures with Azure: Security, Azure Functions and Azure API ..."/>
+                          <pic:cNvPicPr>
+                            <a:picLocks noChangeAspect="1" noChangeArrowheads="1"/>
+                          </pic:cNvPicPr>
+                        </pic:nvPicPr>
+                        <pic:blipFill>
+                          <a:blip r:embed="rId13" cstate="print">
+                            <a:extLst>
+                              <a:ext uri="{28A0092B-C50C-407E-A947-70E740481C1C}">
+                                <a14:useLocalDpi xmlns:a14="http://schemas.microsoft.com/office/drawing/2010/main" val="0"/>
+                              </a:ext>
+                            </a:extLst>
+                          </a:blip>
+                          <a:srcRect/>
+                          <a:stretch>
+                            <a:fillRect/>
+                          </a:stretch>
+                        </pic:blipFill>
+                        <pic:spPr bwMode="auto">
+                          <a:xfrm>
+                            <a:off x="0" y="0"/>
+                            <a:ext cx="624840" cy="624840"/>
+                          </a:xfrm>
+                          <a:prstGeom prst="rect">
+                            <a:avLst/>
+                          </a:prstGeom>
+                          <a:noFill/>
+                          <a:ln>
+                            <a:noFill/>
+                          </a:ln>
+                        </pic:spPr>
+                      </pic:pic>
+                    </a:graphicData>
+                  </a:graphic>
+                  <wp14:sizeRelH relativeFrom="margin">
+                    <wp14:pctWidth>0</wp14:pctWidth>
+                  </wp14:sizeRelH>
+                  <wp14:sizeRelV relativeFrom="margin">
+                    <wp14:pctHeight>0</wp14:pctHeight>
+                  </wp14:sizeRelV>
+                </wp:anchor>
+              </w:drawing>
+            </w:r>
+            <w:r>
+              <w:rPr>
+                <w:rFonts w:ascii="Segoe UI" w:hAnsi="Segoe UI" w:cs="Segoe UI"/>
+                <w:noProof/>
+              </w:rPr>
+              <w:drawing>
+                <wp:anchor distT="0" distB="0" distL="114300" distR="114300" simplePos="0" relativeHeight="251661312" behindDoc="1" locked="0" layoutInCell="1" allowOverlap="1" wp14:anchorId="755A245E" wp14:editId="55D41015">
+                  <wp:simplePos x="0" y="0"/>
+                  <wp:positionH relativeFrom="column">
+                    <wp:posOffset>532130</wp:posOffset>
+                  </wp:positionH>
+                  <wp:positionV relativeFrom="paragraph">
+                    <wp:posOffset>966470</wp:posOffset>
+                  </wp:positionV>
+                  <wp:extent cx="810895" cy="817245"/>
+                  <wp:effectExtent l="0" t="0" r="8255" b="1905"/>
+                  <wp:wrapTight wrapText="bothSides">
+                    <wp:wrapPolygon edited="0">
+                      <wp:start x="0" y="0"/>
+                      <wp:lineTo x="0" y="21147"/>
+                      <wp:lineTo x="21312" y="21147"/>
+                      <wp:lineTo x="21312" y="0"/>
+                      <wp:lineTo x="0" y="0"/>
+                    </wp:wrapPolygon>
+                  </wp:wrapTight>
+                  <wp:docPr id="2" name="Picture 2"/>
+                  <wp:cNvGraphicFramePr>
+                    <a:graphicFrameLocks xmlns:a="http://schemas.openxmlformats.org/drawingml/2006/main" noChangeAspect="1"/>
+                  </wp:cNvGraphicFramePr>
+                  <a:graphic xmlns:a="http://schemas.openxmlformats.org/drawingml/2006/main">
+                    <a:graphicData uri="http://schemas.openxmlformats.org/drawingml/2006/picture">
+                      <pic:pic xmlns:pic="http://schemas.openxmlformats.org/drawingml/2006/picture">
+                        <pic:nvPicPr>
+                          <pic:cNvPr id="0" name="Picture 2"/>
+                          <pic:cNvPicPr>
+                            <a:picLocks noChangeAspect="1" noChangeArrowheads="1"/>
+                          </pic:cNvPicPr>
+                        </pic:nvPicPr>
+                        <pic:blipFill>
+                          <a:blip r:embed="rId14">
+                            <a:extLst>
+                              <a:ext uri="{28A0092B-C50C-407E-A947-70E740481C1C}">
+                                <a14:useLocalDpi xmlns:a14="http://schemas.microsoft.com/office/drawing/2010/main" val="0"/>
+                              </a:ext>
+                            </a:extLst>
+                          </a:blip>
+                          <a:srcRect/>
+                          <a:stretch>
+                            <a:fillRect/>
+                          </a:stretch>
+                        </pic:blipFill>
+                        <pic:spPr bwMode="auto">
+                          <a:xfrm>
+                            <a:off x="0" y="0"/>
+                            <a:ext cx="810895" cy="817245"/>
+                          </a:xfrm>
+                          <a:prstGeom prst="rect">
+                            <a:avLst/>
+                          </a:prstGeom>
+                          <a:noFill/>
+                        </pic:spPr>
+                      </pic:pic>
+                    </a:graphicData>
+                  </a:graphic>
+                </wp:anchor>
+              </w:drawing>
+            </w:r>
+          </w:p>
+        </w:tc>
+      </w:tr>
+    </w:tbl>
+    <w:p>
+      <w:pPr>
+        <w:rPr>
+          <w:rFonts w:ascii="Segoe UI" w:hAnsi="Segoe UI" w:cs="Segoe UI"/>
+        </w:rPr>
+      </w:pPr>
+    </w:p>
+    <w:p>
+      <w:pPr>
+        <w:rPr>
+          <w:rFonts w:ascii="Segoe UI" w:hAnsi="Segoe UI" w:cs="Segoe UI"/>
+        </w:rPr>
+      </w:pPr>
+      <w:r>
+        <w:rPr>
+          <w:rFonts w:ascii="Segoe UI" w:hAnsi="Segoe UI" w:cs="Segoe UI"/>
+          <w:noProof/>
+        </w:rPr>
+        <w:lastRenderedPageBreak/>
+        <mc:AlternateContent>
+          <mc:Choice Requires="wps">
+            <w:drawing>
+              <wp:anchor distT="0" distB="0" distL="114300" distR="114300" simplePos="0" relativeHeight="251700224" behindDoc="0" locked="0" layoutInCell="1" allowOverlap="1" wp14:anchorId="24CE5316" wp14:editId="5EDCEC45">
+                <wp:simplePos x="0" y="0"/>
+                <wp:positionH relativeFrom="column">
+                  <wp:posOffset>6187440</wp:posOffset>
+                </wp:positionH>
+                <wp:positionV relativeFrom="paragraph">
+                  <wp:posOffset>973455</wp:posOffset>
+                </wp:positionV>
+                <wp:extent cx="411480" cy="373380"/>
+                <wp:effectExtent l="0" t="38100" r="64770" b="26670"/>
+                <wp:wrapNone/>
+                <wp:docPr id="63" name="Straight Arrow Connector 63"/>
+                <wp:cNvGraphicFramePr/>
+                <a:graphic xmlns:a="http://schemas.openxmlformats.org/drawingml/2006/main">
+                  <a:graphicData uri="http://schemas.microsoft.com/office/word/2010/wordprocessingShape">
+                    <wps:wsp>
+                      <wps:cNvCnPr/>
+                      <wps:spPr>
+                        <a:xfrm flipV="1">
+                          <a:off x="0" y="0"/>
+                          <a:ext cx="411480" cy="373380"/>
+                        </a:xfrm>
+                        <a:prstGeom prst="straightConnector1">
+                          <a:avLst/>
+                        </a:prstGeom>
+                        <a:ln>
+                          <a:tailEnd type="triangle"/>
+                        </a:ln>
+                      </wps:spPr>
+                      <wps:style>
+                        <a:lnRef idx="1">
+                          <a:schemeClr val="accent1"/>
+                        </a:lnRef>
+                        <a:fillRef idx="0">
+                          <a:schemeClr val="accent1"/>
+                        </a:fillRef>
+                        <a:effectRef idx="0">
+                          <a:schemeClr val="accent1"/>
+                        </a:effectRef>
+                        <a:fontRef idx="minor">
+                          <a:schemeClr val="tx1"/>
+                        </a:fontRef>
+                      </wps:style>
+                      <wps:bodyPr/>
+                    </wps:wsp>
+                  </a:graphicData>
+                </a:graphic>
+                <wp14:sizeRelH relativeFrom="margin">
+                  <wp14:pctWidth>0</wp14:pctWidth>
+                </wp14:sizeRelH>
+                <wp14:sizeRelV relativeFrom="margin">
+                  <wp14:pctHeight>0</wp14:pctHeight>
+                </wp14:sizeRelV>
+              </wp:anchor>
+            </w:drawing>
+          </mc:Choice>
+          <mc:Fallback>
+            <w:pict>
+              <v:shape w14:anchorId="2B393C6E" id="Straight Arrow Connector 63" o:spid="_x0000_s1026" type="#_x0000_t32" style="position:absolute;margin-left:487.2pt;margin-top:76.65pt;width:32.4pt;height:29.4pt;flip:y;z-index:251700224;visibility:visible;mso-wrap-style:square;mso-width-percent:0;mso-height-percent:0;mso-wrap-distance-left:9pt;mso-wrap-distance-top:0;mso-wrap-distance-right:9pt;mso-wrap-distance-bottom:0;mso-position-horizontal:absolute;mso-position-horizontal-relative:text;mso-position-vertical:absolute;mso-position-vertical-relative:text;mso-width-percent:0;mso-height-percent:0;mso-width-relative:margin;mso-height-relative:margin" o:gfxdata="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" strokecolor="#4472c4 [3204]" strokeweight=".5pt">
+                <v:stroke endarrow="block" joinstyle="miter"/>
+              </v:shape>
+            </w:pict>
+          </mc:Fallback>
+        </mc:AlternateContent>
+      </w:r>
+      <w:r>
+        <w:rPr>
+          <w:rFonts w:ascii="Segoe UI" w:hAnsi="Segoe UI" w:cs="Segoe UI"/>
+          <w:noProof/>
+        </w:rPr>
+        <mc:AlternateContent>
+          <mc:Choice Requires="wps">
+            <w:drawing>
+              <wp:anchor distT="0" distB="0" distL="114300" distR="114300" simplePos="0" relativeHeight="251702272" behindDoc="0" locked="0" layoutInCell="1" allowOverlap="1" wp14:anchorId="16967EBD" wp14:editId="490D8BC3">
+                <wp:simplePos x="0" y="0"/>
+                <wp:positionH relativeFrom="column">
+                  <wp:posOffset>7178040</wp:posOffset>
+                </wp:positionH>
+                <wp:positionV relativeFrom="paragraph">
+                  <wp:posOffset>1430655</wp:posOffset>
+                </wp:positionV>
+                <wp:extent cx="739140" cy="655320"/>
+                <wp:effectExtent l="0" t="0" r="60960" b="49530"/>
+                <wp:wrapNone/>
+                <wp:docPr id="78" name="Straight Arrow Connector 78"/>
+                <wp:cNvGraphicFramePr/>
+                <a:graphic xmlns:a="http://schemas.openxmlformats.org/drawingml/2006/main">
+                  <a:graphicData uri="http://schemas.microsoft.com/office/word/2010/wordprocessingShape">
+                    <wps:wsp>
+                      <wps:cNvCnPr/>
+                      <wps:spPr>
+                        <a:xfrm>
+                          <a:off x="0" y="0"/>
+                          <a:ext cx="739140" cy="655320"/>
+                        </a:xfrm>
+                        <a:prstGeom prst="straightConnector1">
+                          <a:avLst/>
+                        </a:prstGeom>
+                        <a:ln>
+                          <a:tailEnd type="triangle"/>
+                        </a:ln>
+                      </wps:spPr>
+                      <wps:style>
+                        <a:lnRef idx="1">
+                          <a:schemeClr val="accent1"/>
+                        </a:lnRef>
+                        <a:fillRef idx="0">
+                          <a:schemeClr val="accent1"/>
+                        </a:fillRef>
+                        <a:effectRef idx="0">
+                          <a:schemeClr val="accent1"/>
+                        </a:effectRef>
+                        <a:fontRef idx="minor">
+                          <a:schemeClr val="tx1"/>
+                        </a:fontRef>
+                      </wps:style>
+                      <wps:bodyPr/>
+                    </wps:wsp>
+                  </a:graphicData>
+                </a:graphic>
+                <wp14:sizeRelH relativeFrom="margin">
+                  <wp14:pctWidth>0</wp14:pctWidth>
+                </wp14:sizeRelH>
+                <wp14:sizeRelV relativeFrom="margin">
+                  <wp14:pctHeight>0</wp14:pctHeight>
+                </wp14:sizeRelV>
+              </wp:anchor>
+            </w:drawing>
+          </mc:Choice>
+          <mc:Fallback>
+            <w:pict>
+              <v:shape w14:anchorId="2EFB5B02" id="Straight Arrow Connector 78" o:spid="_x0000_s1026" type="#_x0000_t32" style="position:absolute;margin-left:565.2pt;margin-top:112.65pt;width:58.2pt;height:51.6pt;z-index:251702272;visibility:visible;mso-wrap-style:square;mso-width-percent:0;mso-height-percent:0;mso-wrap-distance-left:9pt;mso-wrap-distance-top:0;mso-wrap-distance-right:9pt;mso-wrap-distance-bottom:0;mso-position-horizontal:absolute;mso-position-horizontal-relative:text;mso-position-vertical:absolute;mso-position-vertical-relative:text;mso-width-percent:0;mso-height-percent:0;mso-width-relative:margin;mso-height-relative:margin" o:gfxdata="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" strokecolor="#4472c4 [3204]" strokeweight=".5pt">
+                <v:stroke endarrow="block" joinstyle="miter"/>
+              </v:shape>
+            </w:pict>
+          </mc:Fallback>
+        </mc:AlternateContent>
+      </w:r>
+    </w:p>
+    <w:tbl>
+      <w:tblPr>
+        <w:tblStyle w:val="TableGrid"/>
+        <w:tblW w:w="0" w:type="auto"/>
+        <w:tblLook w:val="04A0" w:firstRow="1" w:lastRow="0" w:firstColumn="1" w:lastColumn="0" w:noHBand="0" w:noVBand="1"/>
+      </w:tblPr>
+      <w:tblGrid>
+        <w:gridCol w:w="3487"/>
+        <w:gridCol w:w="3487"/>
+        <w:gridCol w:w="4361"/>
+        <w:gridCol w:w="2613"/>
+      </w:tblGrid>
+      <w:tr>
+        <w:tc>
+          <w:tcPr>
+            <w:tcW w:w="13948" w:type="dxa"/>
+            <w:gridSpan w:val="4"/>
+          </w:tcPr>
+          <w:p>
+            <w:pPr>
+              <w:pStyle w:val="ListParagraph"/>
+              <w:tabs>
+                <w:tab w:val="left" w:pos="1710"/>
+              </w:tabs>
+              <w:jc w:val="center"/>
+              <w:rPr>
+                <w:rFonts w:ascii="Segoe UI" w:hAnsi="Segoe UI" w:cs="Segoe UI"/>
+                <w:b/>
+              </w:rPr>
+            </w:pPr>
+            <w:r>
+              <w:rPr>
+                <w:rFonts w:ascii="Segoe UI" w:hAnsi="Segoe UI" w:cs="Segoe UI"/>
+                <w:b/>
+              </w:rPr>
+              <w:t>Bicycle maintenance service</w:t>
             </w:r>
           </w:p>
         </w:tc>
@@ -413,170 +1835,6 @@
                 <w:rFonts w:ascii="Segoe UI" w:hAnsi="Segoe UI" w:cs="Segoe UI"/>
               </w:rPr>
             </w:pPr>
-          </w:p>
-          <w:p>
-            <w:pPr>
-              <w:rPr>
-                <w:rFonts w:ascii="Segoe UI" w:hAnsi="Segoe UI" w:cs="Segoe UI"/>
-              </w:rPr>
-            </w:pPr>
-          </w:p>
-          <w:p>
-            <w:pPr>
-              <w:rPr>
-                <w:rFonts w:ascii="Segoe UI" w:hAnsi="Segoe UI" w:cs="Segoe UI"/>
-              </w:rPr>
-            </w:pPr>
-          </w:p>
-          <w:p>
-            <w:pPr>
-              <w:rPr>
-                <w:rFonts w:ascii="Segoe UI" w:hAnsi="Segoe UI" w:cs="Segoe UI"/>
-              </w:rPr>
-            </w:pPr>
-          </w:p>
-          <w:p>
-            <w:pPr>
-              <w:rPr>
-                <w:rFonts w:ascii="Segoe UI" w:hAnsi="Segoe UI" w:cs="Segoe UI"/>
-              </w:rPr>
-            </w:pPr>
-          </w:p>
-          <w:p>
-            <w:pPr>
-              <w:rPr>
-                <w:rFonts w:ascii="Segoe UI" w:hAnsi="Segoe UI" w:cs="Segoe UI"/>
-              </w:rPr>
-            </w:pPr>
-          </w:p>
-          <w:p>
-            <w:pPr>
-              <w:rPr>
-                <w:rFonts w:ascii="Segoe UI" w:hAnsi="Segoe UI" w:cs="Segoe UI"/>
-              </w:rPr>
-            </w:pPr>
-          </w:p>
-          <w:p>
-            <w:pPr>
-              <w:rPr>
-                <w:rFonts w:ascii="Segoe UI" w:hAnsi="Segoe UI" w:cs="Segoe UI"/>
-              </w:rPr>
-            </w:pPr>
-          </w:p>
-          <w:p>
-            <w:pPr>
-              <w:rPr>
-                <w:rFonts w:ascii="Segoe UI" w:hAnsi="Segoe UI" w:cs="Segoe UI"/>
-              </w:rPr>
-            </w:pPr>
-          </w:p>
-        </w:tc>
-        <w:tc>
-          <w:tcPr>
-            <w:tcW w:w="3487" w:type="dxa"/>
-          </w:tcPr>
-          <w:p>
-            <w:pPr>
-              <w:rPr>
-                <w:rFonts w:ascii="Segoe UI" w:hAnsi="Segoe UI" w:cs="Segoe UI"/>
-              </w:rPr>
-            </w:pPr>
-          </w:p>
-        </w:tc>
-        <w:tc>
-          <w:tcPr>
-            <w:tcW w:w="3487" w:type="dxa"/>
-          </w:tcPr>
-          <w:p>
-            <w:pPr>
-              <w:rPr>
-                <w:rFonts w:ascii="Segoe UI" w:hAnsi="Segoe UI" w:cs="Segoe UI"/>
-              </w:rPr>
-            </w:pPr>
-          </w:p>
-        </w:tc>
-        <w:tc>
-          <w:tcPr>
-            <w:tcW w:w="3487" w:type="dxa"/>
-          </w:tcPr>
-          <w:p>
-            <w:pPr>
-              <w:rPr>
-                <w:rFonts w:ascii="Segoe UI" w:hAnsi="Segoe UI" w:cs="Segoe UI"/>
-              </w:rPr>
-            </w:pPr>
-          </w:p>
-        </w:tc>
-      </w:tr>
-    </w:tbl>
-    <w:p>
-      <w:pPr>
-        <w:rPr>
-          <w:rFonts w:ascii="Segoe UI" w:hAnsi="Segoe UI" w:cs="Segoe UI"/>
-        </w:rPr>
-      </w:pPr>
-    </w:p>
-    <w:tbl>
-      <w:tblPr>
-        <w:tblStyle w:val="TableGrid"/>
-        <w:tblW w:w="0" w:type="auto"/>
-        <w:tblLook w:val="04A0" w:firstRow="1" w:lastRow="0" w:firstColumn="1" w:lastColumn="0" w:noHBand="0" w:noVBand="1"/>
-      </w:tblPr>
-      <w:tblGrid>
-        <w:gridCol w:w="3487"/>
-        <w:gridCol w:w="3487"/>
-        <w:gridCol w:w="3487"/>
-        <w:gridCol w:w="3487"/>
-      </w:tblGrid>
-      <w:tr>
-        <w:tc>
-          <w:tcPr>
-            <w:tcW w:w="13948" w:type="dxa"/>
-            <w:gridSpan w:val="4"/>
-          </w:tcPr>
-          <w:p>
-            <w:pPr>
-              <w:pStyle w:val="ListParagraph"/>
-              <w:numPr>
-                <w:ilvl w:val="0"/>
-                <w:numId w:val="9"/>
-              </w:numPr>
-              <w:tabs>
-                <w:tab w:val="left" w:pos="1710"/>
-              </w:tabs>
-              <w:rPr>
-                <w:rFonts w:ascii="Segoe UI" w:hAnsi="Segoe UI" w:cs="Segoe UI"/>
-                <w:b/>
-              </w:rPr>
-            </w:pPr>
-            <w:r>
-              <w:rPr>
-                <w:rFonts w:ascii="Segoe UI" w:hAnsi="Segoe UI" w:cs="Segoe UI"/>
-                <w:b/>
-              </w:rPr>
-              <w:t>Performing predictive analytics</w:t>
-            </w:r>
-            <w:r>
-              <w:rPr>
-                <w:rFonts w:ascii="Segoe UI" w:hAnsi="Segoe UI" w:cs="Segoe UI"/>
-                <w:b/>
-              </w:rPr>
-              <w:t xml:space="preserve"> of bicycle maintenance</w:t>
-            </w:r>
-          </w:p>
-        </w:tc>
-      </w:tr>
-      <w:tr>
-        <w:tc>
-          <w:tcPr>
-            <w:tcW w:w="3487" w:type="dxa"/>
-          </w:tcPr>
-          <w:p>
-            <w:pPr>
-              <w:rPr>
-                <w:rFonts w:ascii="Segoe UI" w:hAnsi="Segoe UI" w:cs="Segoe UI"/>
-              </w:rPr>
-            </w:pPr>
             <w:r>
               <w:rPr>
                 <w:rFonts w:ascii="Segoe UI" w:hAnsi="Segoe UI" w:cs="Segoe UI"/>
@@ -605,7 +1863,7 @@
         </w:tc>
         <w:tc>
           <w:tcPr>
-            <w:tcW w:w="3487" w:type="dxa"/>
+            <w:tcW w:w="4361" w:type="dxa"/>
           </w:tcPr>
           <w:p>
             <w:pPr>
@@ -623,7 +1881,7 @@
         </w:tc>
         <w:tc>
           <w:tcPr>
-            <w:tcW w:w="3487" w:type="dxa"/>
+            <w:tcW w:w="2613" w:type="dxa"/>
           </w:tcPr>
           <w:p>
             <w:pPr>
@@ -641,9 +1899,15 @@
         </w:tc>
       </w:tr>
       <w:tr>
+        <w:trPr>
+          <w:trHeight w:val="6574"/>
+        </w:trPr>
         <w:tc>
           <w:tcPr>
             <w:tcW w:w="3487" w:type="dxa"/>
+            <w:tcBorders>
+              <w:right w:val="single" w:sz="4" w:space="0" w:color="E7E6E6" w:themeColor="background2"/>
+            </w:tcBorders>
           </w:tcPr>
           <w:p>
             <w:pPr>
@@ -740,6 +2004,10 @@
         <w:tc>
           <w:tcPr>
             <w:tcW w:w="3487" w:type="dxa"/>
+            <w:tcBorders>
+              <w:left w:val="single" w:sz="4" w:space="0" w:color="E7E6E6" w:themeColor="background2"/>
+              <w:right w:val="single" w:sz="4" w:space="0" w:color="E7E6E6" w:themeColor="background2"/>
+            </w:tcBorders>
           </w:tcPr>
           <w:p>
             <w:pPr>
@@ -751,7 +2019,11 @@
         </w:tc>
         <w:tc>
           <w:tcPr>
-            <w:tcW w:w="3487" w:type="dxa"/>
+            <w:tcW w:w="4361" w:type="dxa"/>
+            <w:tcBorders>
+              <w:left w:val="single" w:sz="4" w:space="0" w:color="E7E6E6" w:themeColor="background2"/>
+              <w:right w:val="single" w:sz="4" w:space="0" w:color="E7E6E6" w:themeColor="background2"/>
+            </w:tcBorders>
           </w:tcPr>
           <w:p>
             <w:pPr>
@@ -759,11 +2031,154 @@
                 <w:rFonts w:ascii="Segoe UI" w:hAnsi="Segoe UI" w:cs="Segoe UI"/>
               </w:rPr>
             </w:pPr>
+            <w:r>
+              <w:rPr>
+                <w:rFonts w:ascii="Segoe UI" w:hAnsi="Segoe UI" w:cs="Segoe UI"/>
+                <w:noProof/>
+              </w:rPr>
+              <mc:AlternateContent>
+                <mc:Choice Requires="wps">
+                  <w:drawing>
+                    <wp:anchor distT="0" distB="0" distL="114300" distR="114300" simplePos="0" relativeHeight="251704320" behindDoc="0" locked="0" layoutInCell="1" allowOverlap="1" wp14:anchorId="1E4FA546" wp14:editId="6AC6B9C7">
+                      <wp:simplePos x="0" y="0"/>
+                      <wp:positionH relativeFrom="column">
+                        <wp:posOffset>407035</wp:posOffset>
+                      </wp:positionH>
+                      <wp:positionV relativeFrom="paragraph">
+                        <wp:posOffset>1324610</wp:posOffset>
+                      </wp:positionV>
+                      <wp:extent cx="396240" cy="381000"/>
+                      <wp:effectExtent l="0" t="38100" r="60960" b="19050"/>
+                      <wp:wrapNone/>
+                      <wp:docPr id="79" name="Straight Arrow Connector 79"/>
+                      <wp:cNvGraphicFramePr/>
+                      <a:graphic xmlns:a="http://schemas.openxmlformats.org/drawingml/2006/main">
+                        <a:graphicData uri="http://schemas.microsoft.com/office/word/2010/wordprocessingShape">
+                          <wps:wsp>
+                            <wps:cNvCnPr/>
+                            <wps:spPr>
+                              <a:xfrm flipV="1">
+                                <a:off x="0" y="0"/>
+                                <a:ext cx="396240" cy="381000"/>
+                              </a:xfrm>
+                              <a:prstGeom prst="straightConnector1">
+                                <a:avLst/>
+                              </a:prstGeom>
+                              <a:ln>
+                                <a:tailEnd type="triangle"/>
+                              </a:ln>
+                            </wps:spPr>
+                            <wps:style>
+                              <a:lnRef idx="1">
+                                <a:schemeClr val="accent1"/>
+                              </a:lnRef>
+                              <a:fillRef idx="0">
+                                <a:schemeClr val="accent1"/>
+                              </a:fillRef>
+                              <a:effectRef idx="0">
+                                <a:schemeClr val="accent1"/>
+                              </a:effectRef>
+                              <a:fontRef idx="minor">
+                                <a:schemeClr val="tx1"/>
+                              </a:fontRef>
+                            </wps:style>
+                            <wps:bodyPr/>
+                          </wps:wsp>
+                        </a:graphicData>
+                      </a:graphic>
+                      <wp14:sizeRelH relativeFrom="margin">
+                        <wp14:pctWidth>0</wp14:pctWidth>
+                      </wp14:sizeRelH>
+                      <wp14:sizeRelV relativeFrom="margin">
+                        <wp14:pctHeight>0</wp14:pctHeight>
+                      </wp14:sizeRelV>
+                    </wp:anchor>
+                  </w:drawing>
+                </mc:Choice>
+                <mc:Fallback>
+                  <w:pict>
+                    <v:shape w14:anchorId="2698BB0F" id="Straight Arrow Connector 79" o:spid="_x0000_s1026" type="#_x0000_t32" style="position:absolute;margin-left:32.05pt;margin-top:104.3pt;width:31.2pt;height:30pt;flip:y;z-index:251704320;visibility:visible;mso-wrap-style:square;mso-width-percent:0;mso-height-percent:0;mso-wrap-distance-left:9pt;mso-wrap-distance-top:0;mso-wrap-distance-right:9pt;mso-wrap-distance-bottom:0;mso-position-horizontal:absolute;mso-position-horizontal-relative:text;mso-position-vertical:absolute;mso-position-vertical-relative:text;mso-width-percent:0;mso-height-percent:0;mso-width-relative:margin;mso-height-relative:margin" o:gfxdata="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" strokecolor="#4472c4 [3204]" strokeweight=".5pt">
+                      <v:stroke endarrow="block" joinstyle="miter"/>
+                    </v:shape>
+                  </w:pict>
+                </mc:Fallback>
+              </mc:AlternateContent>
+            </w:r>
+            <w:r>
+              <w:rPr>
+                <w:noProof/>
+              </w:rPr>
+              <w:drawing>
+                <wp:anchor distT="0" distB="0" distL="114300" distR="114300" simplePos="0" relativeHeight="251679744" behindDoc="0" locked="0" layoutInCell="1" allowOverlap="1" wp14:anchorId="14BA1C26" wp14:editId="70FD7885">
+                  <wp:simplePos x="0" y="0"/>
+                  <wp:positionH relativeFrom="column">
+                    <wp:posOffset>1969135</wp:posOffset>
+                  </wp:positionH>
+                  <wp:positionV relativeFrom="paragraph">
+                    <wp:posOffset>29210</wp:posOffset>
+                  </wp:positionV>
+                  <wp:extent cx="906780" cy="537304"/>
+                  <wp:effectExtent l="0" t="0" r="0" b="0"/>
+                  <wp:wrapNone/>
+                  <wp:docPr id="34" name="Picture 34" descr="Microsoft Azure Machine Learning Studio brings an easy-to-use and ..."/>
+                  <wp:cNvGraphicFramePr>
+                    <a:graphicFrameLocks xmlns:a="http://schemas.openxmlformats.org/drawingml/2006/main" noChangeAspect="1"/>
+                  </wp:cNvGraphicFramePr>
+                  <a:graphic xmlns:a="http://schemas.openxmlformats.org/drawingml/2006/main">
+                    <a:graphicData uri="http://schemas.openxmlformats.org/drawingml/2006/picture">
+                      <pic:pic xmlns:pic="http://schemas.openxmlformats.org/drawingml/2006/picture">
+                        <pic:nvPicPr>
+                          <pic:cNvPr id="0" name="Picture 5" descr="Microsoft Azure Machine Learning Studio brings an easy-to-use and ..."/>
+                          <pic:cNvPicPr>
+                            <a:picLocks noChangeAspect="1" noChangeArrowheads="1"/>
+                          </pic:cNvPicPr>
+                        </pic:nvPicPr>
+                        <pic:blipFill>
+                          <a:blip r:embed="rId15" cstate="print">
+                            <a:extLst>
+                              <a:ext uri="{28A0092B-C50C-407E-A947-70E740481C1C}">
+                                <a14:useLocalDpi xmlns:a14="http://schemas.microsoft.com/office/drawing/2010/main" val="0"/>
+                              </a:ext>
+                            </a:extLst>
+                          </a:blip>
+                          <a:srcRect/>
+                          <a:stretch>
+                            <a:fillRect/>
+                          </a:stretch>
+                        </pic:blipFill>
+                        <pic:spPr bwMode="auto">
+                          <a:xfrm>
+                            <a:off x="0" y="0"/>
+                            <a:ext cx="906780" cy="537304"/>
+                          </a:xfrm>
+                          <a:prstGeom prst="rect">
+                            <a:avLst/>
+                          </a:prstGeom>
+                          <a:noFill/>
+                          <a:ln>
+                            <a:noFill/>
+                          </a:ln>
+                        </pic:spPr>
+                      </pic:pic>
+                    </a:graphicData>
+                  </a:graphic>
+                  <wp14:sizeRelH relativeFrom="margin">
+                    <wp14:pctWidth>0</wp14:pctWidth>
+                  </wp14:sizeRelH>
+                  <wp14:sizeRelV relativeFrom="margin">
+                    <wp14:pctHeight>0</wp14:pctHeight>
+                  </wp14:sizeRelV>
+                </wp:anchor>
+              </w:drawing>
+            </w:r>
           </w:p>
         </w:tc>
         <w:tc>
           <w:tcPr>
-            <w:tcW w:w="3487" w:type="dxa"/>
+            <w:tcW w:w="2613" w:type="dxa"/>
+            <w:tcBorders>
+              <w:left w:val="single" w:sz="4" w:space="0" w:color="E7E6E6" w:themeColor="background2"/>
+            </w:tcBorders>
           </w:tcPr>
           <w:p>
             <w:pPr>
@@ -771,6 +2186,65 @@
                 <w:rFonts w:ascii="Segoe UI" w:hAnsi="Segoe UI" w:cs="Segoe UI"/>
               </w:rPr>
             </w:pPr>
+            <w:r>
+              <w:rPr>
+                <w:rFonts w:ascii="Segoe UI" w:hAnsi="Segoe UI" w:cs="Segoe UI"/>
+                <w:noProof/>
+              </w:rPr>
+              <w:drawing>
+                <wp:anchor distT="0" distB="0" distL="114300" distR="114300" simplePos="0" relativeHeight="251698176" behindDoc="0" locked="0" layoutInCell="1" allowOverlap="1" wp14:anchorId="62650A7C" wp14:editId="3BC26184">
+                  <wp:simplePos x="0" y="0"/>
+                  <wp:positionH relativeFrom="column">
+                    <wp:posOffset>-6737985</wp:posOffset>
+                  </wp:positionH>
+                  <wp:positionV relativeFrom="paragraph">
+                    <wp:posOffset>777875</wp:posOffset>
+                  </wp:positionV>
+                  <wp:extent cx="8131175" cy="3398520"/>
+                  <wp:effectExtent l="0" t="0" r="3175" b="0"/>
+                  <wp:wrapNone/>
+                  <wp:docPr id="77" name="Picture 77"/>
+                  <wp:cNvGraphicFramePr>
+                    <a:graphicFrameLocks xmlns:a="http://schemas.openxmlformats.org/drawingml/2006/main" noChangeAspect="1"/>
+                  </wp:cNvGraphicFramePr>
+                  <a:graphic xmlns:a="http://schemas.openxmlformats.org/drawingml/2006/main">
+                    <a:graphicData uri="http://schemas.openxmlformats.org/drawingml/2006/picture">
+                      <pic:pic xmlns:pic="http://schemas.openxmlformats.org/drawingml/2006/picture">
+                        <pic:nvPicPr>
+                          <pic:cNvPr id="0" name="Picture 4"/>
+                          <pic:cNvPicPr>
+                            <a:picLocks noChangeAspect="1" noChangeArrowheads="1"/>
+                          </pic:cNvPicPr>
+                        </pic:nvPicPr>
+                        <pic:blipFill>
+                          <a:blip r:embed="rId16">
+                            <a:extLst>
+                              <a:ext uri="{28A0092B-C50C-407E-A947-70E740481C1C}">
+                                <a14:useLocalDpi xmlns:a14="http://schemas.microsoft.com/office/drawing/2010/main" val="0"/>
+                              </a:ext>
+                            </a:extLst>
+                          </a:blip>
+                          <a:srcRect/>
+                          <a:stretch>
+                            <a:fillRect/>
+                          </a:stretch>
+                        </pic:blipFill>
+                        <pic:spPr bwMode="auto">
+                          <a:xfrm>
+                            <a:off x="0" y="0"/>
+                            <a:ext cx="8131175" cy="3398520"/>
+                          </a:xfrm>
+                          <a:prstGeom prst="rect">
+                            <a:avLst/>
+                          </a:prstGeom>
+                          <a:noFill/>
+                        </pic:spPr>
+                      </pic:pic>
+                    </a:graphicData>
+                  </a:graphic>
+                </wp:anchor>
+              </w:drawing>
+            </w:r>
           </w:p>
         </w:tc>
       </w:tr>
@@ -782,617 +2256,9 @@
         </w:rPr>
       </w:pPr>
     </w:p>
-    <w:tbl>
-      <w:tblPr>
-        <w:tblStyle w:val="TableGrid"/>
-        <w:tblW w:w="0" w:type="auto"/>
-        <w:tblLook w:val="04A0" w:firstRow="1" w:lastRow="0" w:firstColumn="1" w:lastColumn="0" w:noHBand="0" w:noVBand="1"/>
-      </w:tblPr>
-      <w:tblGrid>
-        <w:gridCol w:w="3487"/>
-        <w:gridCol w:w="3487"/>
-        <w:gridCol w:w="3487"/>
-        <w:gridCol w:w="3487"/>
-      </w:tblGrid>
-      <w:tr>
-        <w:tc>
-          <w:tcPr>
-            <w:tcW w:w="13948" w:type="dxa"/>
-            <w:gridSpan w:val="4"/>
-          </w:tcPr>
-          <w:p>
-            <w:pPr>
-              <w:pStyle w:val="ListParagraph"/>
-              <w:numPr>
-                <w:ilvl w:val="0"/>
-                <w:numId w:val="8"/>
-              </w:numPr>
-              <w:tabs>
-                <w:tab w:val="left" w:pos="1710"/>
-              </w:tabs>
-              <w:rPr>
-                <w:rFonts w:ascii="Segoe UI" w:hAnsi="Segoe UI" w:cs="Segoe UI"/>
-                <w:b/>
-              </w:rPr>
-            </w:pPr>
-            <w:r>
-              <w:rPr>
-                <w:rFonts w:ascii="Segoe UI" w:hAnsi="Segoe UI" w:cs="Segoe UI"/>
-                <w:b/>
-              </w:rPr>
-              <w:t>Holistic real-time architecture</w:t>
-            </w:r>
-          </w:p>
-        </w:tc>
-      </w:tr>
-      <w:tr>
-        <w:tc>
-          <w:tcPr>
-            <w:tcW w:w="3487" w:type="dxa"/>
-          </w:tcPr>
-          <w:p>
-            <w:pPr>
-              <w:rPr>
-                <w:rFonts w:ascii="Segoe UI" w:hAnsi="Segoe UI" w:cs="Segoe UI"/>
-              </w:rPr>
-            </w:pPr>
-            <w:r>
-              <w:rPr>
-                <w:rFonts w:ascii="Segoe UI" w:hAnsi="Segoe UI" w:cs="Segoe UI"/>
-              </w:rPr>
-              <w:t>Data Source</w:t>
-            </w:r>
-          </w:p>
-        </w:tc>
-        <w:tc>
-          <w:tcPr>
-            <w:tcW w:w="3487" w:type="dxa"/>
-          </w:tcPr>
-          <w:p>
-            <w:pPr>
-              <w:rPr>
-                <w:rFonts w:ascii="Segoe UI" w:hAnsi="Segoe UI" w:cs="Segoe UI"/>
-              </w:rPr>
-            </w:pPr>
-            <w:r>
-              <w:rPr>
-                <w:rFonts w:ascii="Segoe UI" w:hAnsi="Segoe UI" w:cs="Segoe UI"/>
-              </w:rPr>
-              <w:t>Ingestion and Data Storage</w:t>
-            </w:r>
-          </w:p>
-        </w:tc>
-        <w:tc>
-          <w:tcPr>
-            <w:tcW w:w="3487" w:type="dxa"/>
-          </w:tcPr>
-          <w:p>
-            <w:pPr>
-              <w:rPr>
-                <w:rFonts w:ascii="Segoe UI" w:hAnsi="Segoe UI" w:cs="Segoe UI"/>
-              </w:rPr>
-            </w:pPr>
-            <w:r>
-              <w:rPr>
-                <w:rFonts w:ascii="Segoe UI" w:hAnsi="Segoe UI" w:cs="Segoe UI"/>
-              </w:rPr>
-              <w:t>Analysis</w:t>
-            </w:r>
-          </w:p>
-        </w:tc>
-        <w:tc>
-          <w:tcPr>
-            <w:tcW w:w="3487" w:type="dxa"/>
-          </w:tcPr>
-          <w:p>
-            <w:pPr>
-              <w:rPr>
-                <w:rFonts w:ascii="Segoe UI" w:hAnsi="Segoe UI" w:cs="Segoe UI"/>
-              </w:rPr>
-            </w:pPr>
-            <w:r>
-              <w:rPr>
-                <w:rFonts w:ascii="Segoe UI" w:hAnsi="Segoe UI" w:cs="Segoe UI"/>
-              </w:rPr>
-              <w:t>Visualisation</w:t>
-            </w:r>
-          </w:p>
-        </w:tc>
-      </w:tr>
-      <w:tr>
-        <w:tc>
-          <w:tcPr>
-            <w:tcW w:w="3487" w:type="dxa"/>
-          </w:tcPr>
-          <w:p>
-            <w:pPr>
-              <w:rPr>
-                <w:rFonts w:ascii="Segoe UI" w:hAnsi="Segoe UI" w:cs="Segoe UI"/>
-              </w:rPr>
-            </w:pPr>
-          </w:p>
-          <w:p>
-            <w:pPr>
-              <w:rPr>
-                <w:rFonts w:ascii="Segoe UI" w:hAnsi="Segoe UI" w:cs="Segoe UI"/>
-              </w:rPr>
-            </w:pPr>
-          </w:p>
-          <w:p>
-            <w:pPr>
-              <w:rPr>
-                <w:rFonts w:ascii="Segoe UI" w:hAnsi="Segoe UI" w:cs="Segoe UI"/>
-              </w:rPr>
-            </w:pPr>
-          </w:p>
-          <w:p>
-            <w:pPr>
-              <w:rPr>
-                <w:rFonts w:ascii="Segoe UI" w:hAnsi="Segoe UI" w:cs="Segoe UI"/>
-              </w:rPr>
-            </w:pPr>
-          </w:p>
-          <w:p>
-            <w:pPr>
-              <w:rPr>
-                <w:rFonts w:ascii="Segoe UI" w:hAnsi="Segoe UI" w:cs="Segoe UI"/>
-              </w:rPr>
-            </w:pPr>
-          </w:p>
-          <w:p>
-            <w:pPr>
-              <w:rPr>
-                <w:rFonts w:ascii="Segoe UI" w:hAnsi="Segoe UI" w:cs="Segoe UI"/>
-              </w:rPr>
-            </w:pPr>
-          </w:p>
-          <w:p>
-            <w:pPr>
-              <w:rPr>
-                <w:rFonts w:ascii="Segoe UI" w:hAnsi="Segoe UI" w:cs="Segoe UI"/>
-              </w:rPr>
-            </w:pPr>
-          </w:p>
-          <w:p>
-            <w:pPr>
-              <w:rPr>
-                <w:rFonts w:ascii="Segoe UI" w:hAnsi="Segoe UI" w:cs="Segoe UI"/>
-              </w:rPr>
-            </w:pPr>
-          </w:p>
-          <w:p>
-            <w:pPr>
-              <w:rPr>
-                <w:rFonts w:ascii="Segoe UI" w:hAnsi="Segoe UI" w:cs="Segoe UI"/>
-              </w:rPr>
-            </w:pPr>
-          </w:p>
-          <w:p>
-            <w:pPr>
-              <w:rPr>
-                <w:rFonts w:ascii="Segoe UI" w:hAnsi="Segoe UI" w:cs="Segoe UI"/>
-              </w:rPr>
-            </w:pPr>
-          </w:p>
-          <w:p>
-            <w:pPr>
-              <w:rPr>
-                <w:rFonts w:ascii="Segoe UI" w:hAnsi="Segoe UI" w:cs="Segoe UI"/>
-              </w:rPr>
-            </w:pPr>
-          </w:p>
-          <w:p>
-            <w:pPr>
-              <w:rPr>
-                <w:rFonts w:ascii="Segoe UI" w:hAnsi="Segoe UI" w:cs="Segoe UI"/>
-              </w:rPr>
-            </w:pPr>
-          </w:p>
-          <w:p>
-            <w:pPr>
-              <w:rPr>
-                <w:rFonts w:ascii="Segoe UI" w:hAnsi="Segoe UI" w:cs="Segoe UI"/>
-              </w:rPr>
-            </w:pPr>
-          </w:p>
-          <w:p>
-            <w:pPr>
-              <w:rPr>
-                <w:rFonts w:ascii="Segoe UI" w:hAnsi="Segoe UI" w:cs="Segoe UI"/>
-              </w:rPr>
-            </w:pPr>
-          </w:p>
-          <w:p>
-            <w:pPr>
-              <w:rPr>
-                <w:rFonts w:ascii="Segoe UI" w:hAnsi="Segoe UI" w:cs="Segoe UI"/>
-              </w:rPr>
-            </w:pPr>
-          </w:p>
-          <w:p>
-            <w:pPr>
-              <w:rPr>
-                <w:rFonts w:ascii="Segoe UI" w:hAnsi="Segoe UI" w:cs="Segoe UI"/>
-              </w:rPr>
-            </w:pPr>
-          </w:p>
-          <w:p>
-            <w:pPr>
-              <w:rPr>
-                <w:rFonts w:ascii="Segoe UI" w:hAnsi="Segoe UI" w:cs="Segoe UI"/>
-              </w:rPr>
-            </w:pPr>
-          </w:p>
-          <w:p>
-            <w:pPr>
-              <w:rPr>
-                <w:rFonts w:ascii="Segoe UI" w:hAnsi="Segoe UI" w:cs="Segoe UI"/>
-              </w:rPr>
-            </w:pPr>
-          </w:p>
-          <w:p>
-            <w:pPr>
-              <w:rPr>
-                <w:rFonts w:ascii="Segoe UI" w:hAnsi="Segoe UI" w:cs="Segoe UI"/>
-              </w:rPr>
-            </w:pPr>
-          </w:p>
-        </w:tc>
-        <w:tc>
-          <w:tcPr>
-            <w:tcW w:w="3487" w:type="dxa"/>
-          </w:tcPr>
-          <w:p>
-            <w:pPr>
-              <w:rPr>
-                <w:rFonts w:ascii="Segoe UI" w:hAnsi="Segoe UI" w:cs="Segoe UI"/>
-              </w:rPr>
-            </w:pPr>
-          </w:p>
-        </w:tc>
-        <w:tc>
-          <w:tcPr>
-            <w:tcW w:w="3487" w:type="dxa"/>
-          </w:tcPr>
-          <w:p>
-            <w:pPr>
-              <w:rPr>
-                <w:rFonts w:ascii="Segoe UI" w:hAnsi="Segoe UI" w:cs="Segoe UI"/>
-              </w:rPr>
-            </w:pPr>
-          </w:p>
-        </w:tc>
-        <w:tc>
-          <w:tcPr>
-            <w:tcW w:w="3487" w:type="dxa"/>
-          </w:tcPr>
-          <w:p>
-            <w:pPr>
-              <w:rPr>
-                <w:rFonts w:ascii="Segoe UI" w:hAnsi="Segoe UI" w:cs="Segoe UI"/>
-              </w:rPr>
-            </w:pPr>
-          </w:p>
-        </w:tc>
-      </w:tr>
-    </w:tbl>
-    <w:p>
-      <w:pPr>
-        <w:rPr>
-          <w:rFonts w:ascii="Segoe UI" w:hAnsi="Segoe UI" w:cs="Segoe UI"/>
-        </w:rPr>
-      </w:pPr>
-    </w:p>
-    <w:p>
-      <w:pPr>
-        <w:rPr>
-          <w:rFonts w:ascii="Segoe UI" w:hAnsi="Segoe UI" w:cs="Segoe UI"/>
-        </w:rPr>
-      </w:pPr>
-    </w:p>
-    <w:p>
-      <w:pPr>
-        <w:rPr>
-          <w:rFonts w:ascii="Segoe UI" w:hAnsi="Segoe UI" w:cs="Segoe UI"/>
-        </w:rPr>
-      </w:pPr>
-    </w:p>
-    <w:p>
-      <w:pPr>
-        <w:rPr>
-          <w:rFonts w:ascii="Segoe UI" w:hAnsi="Segoe UI" w:cs="Segoe UI"/>
-        </w:rPr>
-      </w:pPr>
-    </w:p>
-    <w:p>
-      <w:pPr>
-        <w:rPr>
-          <w:rFonts w:ascii="Segoe UI" w:hAnsi="Segoe UI" w:cs="Segoe UI"/>
-        </w:rPr>
-      </w:pPr>
-    </w:p>
-    <w:p>
-      <w:pPr>
-        <w:rPr>
-          <w:rFonts w:ascii="Segoe UI" w:hAnsi="Segoe UI" w:cs="Segoe UI"/>
-        </w:rPr>
-      </w:pPr>
-    </w:p>
-    <w:tbl>
-      <w:tblPr>
-        <w:tblStyle w:val="TableGrid"/>
-        <w:tblW w:w="0" w:type="auto"/>
-        <w:tblLook w:val="04A0" w:firstRow="1" w:lastRow="0" w:firstColumn="1" w:lastColumn="0" w:noHBand="0" w:noVBand="1"/>
-      </w:tblPr>
-      <w:tblGrid>
-        <w:gridCol w:w="3487"/>
-        <w:gridCol w:w="3487"/>
-        <w:gridCol w:w="3487"/>
-        <w:gridCol w:w="3487"/>
-      </w:tblGrid>
-      <w:tr>
-        <w:tc>
-          <w:tcPr>
-            <w:tcW w:w="13948" w:type="dxa"/>
-            <w:gridSpan w:val="4"/>
-          </w:tcPr>
-          <w:p>
-            <w:pPr>
-              <w:spacing w:after="160" w:line="259" w:lineRule="auto"/>
-              <w:rPr>
-                <w:rFonts w:ascii="Segoe UI" w:hAnsi="Segoe UI" w:cs="Segoe UI"/>
-                <w:b/>
-              </w:rPr>
-            </w:pPr>
-            <w:r>
-              <w:rPr>
-                <w:rFonts w:ascii="Segoe UI" w:hAnsi="Segoe UI" w:cs="Segoe UI"/>
-                <w:b/>
-              </w:rPr>
-              <w:t>Complete h</w:t>
-            </w:r>
-            <w:r>
-              <w:rPr>
-                <w:rFonts w:ascii="Segoe UI" w:hAnsi="Segoe UI" w:cs="Segoe UI"/>
-                <w:b/>
-              </w:rPr>
-              <w:t>olistic architecture</w:t>
-            </w:r>
-            <w:r>
-              <w:rPr>
-                <w:rFonts w:ascii="Segoe UI" w:hAnsi="Segoe UI" w:cs="Segoe UI"/>
-                <w:b/>
-              </w:rPr>
-              <w:t xml:space="preserve"> – (Batch and real-time mode)</w:t>
-            </w:r>
-          </w:p>
-        </w:tc>
-      </w:tr>
-      <w:tr>
-        <w:tc>
-          <w:tcPr>
-            <w:tcW w:w="3487" w:type="dxa"/>
-          </w:tcPr>
-          <w:p>
-            <w:pPr>
-              <w:spacing w:after="160" w:line="259" w:lineRule="auto"/>
-              <w:rPr>
-                <w:rFonts w:ascii="Segoe UI" w:hAnsi="Segoe UI" w:cs="Segoe UI"/>
-              </w:rPr>
-            </w:pPr>
-            <w:r>
-              <w:rPr>
-                <w:rFonts w:ascii="Segoe UI" w:hAnsi="Segoe UI" w:cs="Segoe UI"/>
-              </w:rPr>
-              <w:t>Data Source</w:t>
-            </w:r>
-          </w:p>
-        </w:tc>
-        <w:tc>
-          <w:tcPr>
-            <w:tcW w:w="3487" w:type="dxa"/>
-          </w:tcPr>
-          <w:p>
-            <w:pPr>
-              <w:spacing w:after="160" w:line="259" w:lineRule="auto"/>
-              <w:rPr>
-                <w:rFonts w:ascii="Segoe UI" w:hAnsi="Segoe UI" w:cs="Segoe UI"/>
-              </w:rPr>
-            </w:pPr>
-            <w:r>
-              <w:rPr>
-                <w:rFonts w:ascii="Segoe UI" w:hAnsi="Segoe UI" w:cs="Segoe UI"/>
-              </w:rPr>
-              <w:t>Ingestion and Data Storage</w:t>
-            </w:r>
-          </w:p>
-        </w:tc>
-        <w:tc>
-          <w:tcPr>
-            <w:tcW w:w="3487" w:type="dxa"/>
-          </w:tcPr>
-          <w:p>
-            <w:pPr>
-              <w:spacing w:after="160" w:line="259" w:lineRule="auto"/>
-              <w:rPr>
-                <w:rFonts w:ascii="Segoe UI" w:hAnsi="Segoe UI" w:cs="Segoe UI"/>
-              </w:rPr>
-            </w:pPr>
-            <w:r>
-              <w:rPr>
-                <w:rFonts w:ascii="Segoe UI" w:hAnsi="Segoe UI" w:cs="Segoe UI"/>
-              </w:rPr>
-              <w:t>Analysis</w:t>
-            </w:r>
-          </w:p>
-        </w:tc>
-        <w:tc>
-          <w:tcPr>
-            <w:tcW w:w="3487" w:type="dxa"/>
-          </w:tcPr>
-          <w:p>
-            <w:pPr>
-              <w:spacing w:after="160" w:line="259" w:lineRule="auto"/>
-              <w:rPr>
-                <w:rFonts w:ascii="Segoe UI" w:hAnsi="Segoe UI" w:cs="Segoe UI"/>
-              </w:rPr>
-            </w:pPr>
-            <w:r>
-              <w:rPr>
-                <w:rFonts w:ascii="Segoe UI" w:hAnsi="Segoe UI" w:cs="Segoe UI"/>
-              </w:rPr>
-              <w:t>Visualisation</w:t>
-            </w:r>
-          </w:p>
-        </w:tc>
-      </w:tr>
-      <w:tr>
-        <w:tc>
-          <w:tcPr>
-            <w:tcW w:w="3487" w:type="dxa"/>
-          </w:tcPr>
-          <w:p>
-            <w:pPr>
-              <w:spacing w:after="160" w:line="259" w:lineRule="auto"/>
-              <w:rPr>
-                <w:rFonts w:ascii="Segoe UI" w:hAnsi="Segoe UI" w:cs="Segoe UI"/>
-              </w:rPr>
-            </w:pPr>
-          </w:p>
-          <w:p>
-            <w:pPr>
-              <w:spacing w:after="160" w:line="259" w:lineRule="auto"/>
-              <w:rPr>
-                <w:rFonts w:ascii="Segoe UI" w:hAnsi="Segoe UI" w:cs="Segoe UI"/>
-              </w:rPr>
-            </w:pPr>
-          </w:p>
-          <w:p>
-            <w:pPr>
-              <w:spacing w:after="160" w:line="259" w:lineRule="auto"/>
-              <w:rPr>
-                <w:rFonts w:ascii="Segoe UI" w:hAnsi="Segoe UI" w:cs="Segoe UI"/>
-              </w:rPr>
-            </w:pPr>
-          </w:p>
-          <w:p>
-            <w:pPr>
-              <w:spacing w:after="160" w:line="259" w:lineRule="auto"/>
-              <w:rPr>
-                <w:rFonts w:ascii="Segoe UI" w:hAnsi="Segoe UI" w:cs="Segoe UI"/>
-              </w:rPr>
-            </w:pPr>
-          </w:p>
-          <w:p>
-            <w:pPr>
-              <w:spacing w:after="160" w:line="259" w:lineRule="auto"/>
-              <w:rPr>
-                <w:rFonts w:ascii="Segoe UI" w:hAnsi="Segoe UI" w:cs="Segoe UI"/>
-              </w:rPr>
-            </w:pPr>
-          </w:p>
-          <w:p>
-            <w:pPr>
-              <w:spacing w:after="160" w:line="259" w:lineRule="auto"/>
-              <w:rPr>
-                <w:rFonts w:ascii="Segoe UI" w:hAnsi="Segoe UI" w:cs="Segoe UI"/>
-              </w:rPr>
-            </w:pPr>
-          </w:p>
-          <w:p>
-            <w:pPr>
-              <w:spacing w:after="160" w:line="259" w:lineRule="auto"/>
-              <w:rPr>
-                <w:rFonts w:ascii="Segoe UI" w:hAnsi="Segoe UI" w:cs="Segoe UI"/>
-              </w:rPr>
-            </w:pPr>
-          </w:p>
-          <w:p>
-            <w:pPr>
-              <w:spacing w:after="160" w:line="259" w:lineRule="auto"/>
-              <w:rPr>
-                <w:rFonts w:ascii="Segoe UI" w:hAnsi="Segoe UI" w:cs="Segoe UI"/>
-              </w:rPr>
-            </w:pPr>
-          </w:p>
-          <w:p>
-            <w:pPr>
-              <w:spacing w:after="160" w:line="259" w:lineRule="auto"/>
-              <w:rPr>
-                <w:rFonts w:ascii="Segoe UI" w:hAnsi="Segoe UI" w:cs="Segoe UI"/>
-              </w:rPr>
-            </w:pPr>
-          </w:p>
-          <w:p>
-            <w:pPr>
-              <w:spacing w:after="160" w:line="259" w:lineRule="auto"/>
-              <w:rPr>
-                <w:rFonts w:ascii="Segoe UI" w:hAnsi="Segoe UI" w:cs="Segoe UI"/>
-              </w:rPr>
-            </w:pPr>
-          </w:p>
-          <w:p>
-            <w:pPr>
-              <w:spacing w:after="160" w:line="259" w:lineRule="auto"/>
-              <w:rPr>
-                <w:rFonts w:ascii="Segoe UI" w:hAnsi="Segoe UI" w:cs="Segoe UI"/>
-              </w:rPr>
-            </w:pPr>
-            <w:bookmarkStart w:id="0" w:name="_GoBack"/>
-            <w:bookmarkEnd w:id="0"/>
-          </w:p>
-        </w:tc>
-        <w:tc>
-          <w:tcPr>
-            <w:tcW w:w="3487" w:type="dxa"/>
-          </w:tcPr>
-          <w:p>
-            <w:pPr>
-              <w:spacing w:after="160" w:line="259" w:lineRule="auto"/>
-              <w:rPr>
-                <w:rFonts w:ascii="Segoe UI" w:hAnsi="Segoe UI" w:cs="Segoe UI"/>
-              </w:rPr>
-            </w:pPr>
-          </w:p>
-        </w:tc>
-        <w:tc>
-          <w:tcPr>
-            <w:tcW w:w="3487" w:type="dxa"/>
-          </w:tcPr>
-          <w:p>
-            <w:pPr>
-              <w:spacing w:after="160" w:line="259" w:lineRule="auto"/>
-              <w:rPr>
-                <w:rFonts w:ascii="Segoe UI" w:hAnsi="Segoe UI" w:cs="Segoe UI"/>
-              </w:rPr>
-            </w:pPr>
-          </w:p>
-        </w:tc>
-        <w:tc>
-          <w:tcPr>
-            <w:tcW w:w="3487" w:type="dxa"/>
-          </w:tcPr>
-          <w:p>
-            <w:pPr>
-              <w:spacing w:after="160" w:line="259" w:lineRule="auto"/>
-              <w:rPr>
-                <w:rFonts w:ascii="Segoe UI" w:hAnsi="Segoe UI" w:cs="Segoe UI"/>
-              </w:rPr>
-            </w:pPr>
-          </w:p>
-        </w:tc>
-      </w:tr>
-    </w:tbl>
-    <w:p>
-      <w:pPr>
-        <w:rPr>
-          <w:rFonts w:ascii="Segoe UI" w:hAnsi="Segoe UI" w:cs="Segoe UI"/>
-        </w:rPr>
-      </w:pPr>
-    </w:p>
     <w:sectPr>
       <w:pgSz w:w="16838" w:h="11906" w:orient="landscape"/>
-      <w:pgMar w:top="1440" w:right="1440" w:bottom="1440" w:left="1440" w:header="708" w:footer="708" w:gutter="0"/>
+      <w:pgMar w:top="567" w:right="1440" w:bottom="1440" w:left="1440" w:header="708" w:footer="708" w:gutter="0"/>
       <w:cols w:space="708"/>
       <w:docGrid w:linePitch="360"/>
     </w:sectPr>

</xml_diff>